<commit_message>
added feasibility and value lab
</commit_message>
<xml_diff>
--- a/startup/problem_statement/value&feasibiliy.docx
+++ b/startup/problem_statement/value&feasibiliy.docx
@@ -10,13 +10,512 @@
         <mc:AlternateContent>
           <mc:Choice Requires="wps">
             <w:drawing>
-              <wp:anchor distT="0" distB="0" distL="114300" distR="114300" simplePos="0" relativeHeight="251670528" behindDoc="0" locked="0" layoutInCell="1" allowOverlap="1" wp14:anchorId="5C89CF29" wp14:editId="5177D466">
+              <wp:anchor distT="0" distB="0" distL="114300" distR="114300" simplePos="0" relativeHeight="251679744" behindDoc="0" locked="0" layoutInCell="1" allowOverlap="1" wp14:anchorId="5D0C1218" wp14:editId="438C6C02">
+                <wp:simplePos x="0" y="0"/>
+                <wp:positionH relativeFrom="column">
+                  <wp:posOffset>2785730</wp:posOffset>
+                </wp:positionH>
+                <wp:positionV relativeFrom="paragraph">
+                  <wp:posOffset>191386</wp:posOffset>
+                </wp:positionV>
+                <wp:extent cx="1945640" cy="723014"/>
+                <wp:effectExtent l="0" t="0" r="0" b="1270"/>
+                <wp:wrapNone/>
+                <wp:docPr id="13" name="Text Box 13"/>
+                <wp:cNvGraphicFramePr/>
+                <a:graphic xmlns:a="http://schemas.openxmlformats.org/drawingml/2006/main">
+                  <a:graphicData uri="http://schemas.microsoft.com/office/word/2010/wordprocessingShape">
+                    <wps:wsp>
+                      <wps:cNvSpPr txBox="1"/>
+                      <wps:spPr>
+                        <a:xfrm>
+                          <a:off x="0" y="0"/>
+                          <a:ext cx="1945640" cy="723014"/>
+                        </a:xfrm>
+                        <a:prstGeom prst="rect">
+                          <a:avLst/>
+                        </a:prstGeom>
+                        <a:solidFill>
+                          <a:schemeClr val="accent6">
+                            <a:lumMod val="20000"/>
+                            <a:lumOff val="80000"/>
+                          </a:schemeClr>
+                        </a:solidFill>
+                        <a:ln w="6350">
+                          <a:noFill/>
+                        </a:ln>
+                      </wps:spPr>
+                      <wps:txbx>
+                        <w:txbxContent>
+                          <w:p>
+                            <w:pPr>
+                              <w:rPr>
+                                <w:rFonts w:ascii="Segoe UI" w:hAnsi="Segoe UI" w:cs="Segoe UI"/>
+                                <w:color w:val="134D30"/>
+                                <w:shd w:val="clear" w:color="auto" w:fill="FFFFFF"/>
+                              </w:rPr>
+                            </w:pPr>
+                            <w:r>
+                              <w:rPr>
+                                <w:rFonts w:ascii="Segoe UI" w:hAnsi="Segoe UI" w:cs="Segoe UI"/>
+                                <w:color w:val="134D30"/>
+                                <w:shd w:val="clear" w:color="auto" w:fill="FFFFFF"/>
+                              </w:rPr>
+                              <w:t xml:space="preserve">Notifications (highlighted) </w:t>
+                            </w:r>
+                            <w:r>
+                              <w:rPr>
+                                <w:rFonts w:ascii="Segoe UI" w:hAnsi="Segoe UI" w:cs="Segoe UI"/>
+                                <w:color w:val="134D30"/>
+                                <w:shd w:val="clear" w:color="auto" w:fill="FFFFFF"/>
+                              </w:rPr>
+                              <w:t xml:space="preserve">to show </w:t>
+                            </w:r>
+                            <w:r>
+                              <w:rPr>
+                                <w:rFonts w:ascii="Segoe UI" w:hAnsi="Segoe UI" w:cs="Segoe UI"/>
+                                <w:color w:val="134D30"/>
+                                <w:shd w:val="clear" w:color="auto" w:fill="FFFFFF"/>
+                              </w:rPr>
+                              <w:t>unseen actions</w:t>
+                            </w:r>
+                            <w:r>
+                              <w:rPr>
+                                <w:rFonts w:ascii="Segoe UI" w:hAnsi="Segoe UI" w:cs="Segoe UI"/>
+                                <w:color w:val="134D30"/>
+                                <w:shd w:val="clear" w:color="auto" w:fill="FFFFFF"/>
+                              </w:rPr>
+                              <w:t>, Icons to give ratings</w:t>
+                            </w:r>
+                          </w:p>
+                        </w:txbxContent>
+                      </wps:txbx>
+                      <wps:bodyPr rot="0" spcFirstLastPara="0" vertOverflow="overflow" horzOverflow="overflow" vert="horz" wrap="square" lIns="91440" tIns="45720" rIns="91440" bIns="45720" numCol="1" spcCol="0" rtlCol="0" fromWordArt="0" anchor="t" anchorCtr="0" forceAA="0" compatLnSpc="1">
+                        <a:prstTxWarp prst="textNoShape">
+                          <a:avLst/>
+                        </a:prstTxWarp>
+                        <a:noAutofit/>
+                      </wps:bodyPr>
+                    </wps:wsp>
+                  </a:graphicData>
+                </a:graphic>
+                <wp14:sizeRelH relativeFrom="margin">
+                  <wp14:pctWidth>0</wp14:pctWidth>
+                </wp14:sizeRelH>
+                <wp14:sizeRelV relativeFrom="margin">
+                  <wp14:pctHeight>0</wp14:pctHeight>
+                </wp14:sizeRelV>
+              </wp:anchor>
+            </w:drawing>
+          </mc:Choice>
+          <mc:Fallback>
+            <w:pict>
+              <v:shapetype w14:anchorId="5D0C1218" id="_x0000_t202" coordsize="21600,21600" o:spt="202" path="m,l,21600r21600,l21600,xe">
+                <v:stroke joinstyle="miter"/>
+                <v:path gradientshapeok="t" o:connecttype="rect"/>
+              </v:shapetype>
+              <v:shape id="Text Box 13" o:spid="_x0000_s1026" type="#_x0000_t202" style="position:absolute;margin-left:219.35pt;margin-top:15.05pt;width:153.2pt;height:56.95pt;z-index:251679744;visibility:visible;mso-wrap-style:square;mso-width-percent:0;mso-height-percent:0;mso-wrap-distance-left:9pt;mso-wrap-distance-top:0;mso-wrap-distance-right:9pt;mso-wrap-distance-bottom:0;mso-position-horizontal:absolute;mso-position-horizontal-relative:text;mso-position-vertical:absolute;mso-position-vertical-relative:text;mso-width-percent:0;mso-height-percent:0;mso-width-relative:margin;mso-height-relative:margin;v-text-anchor:top" o:gfxdata="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" fillcolor="#e2efd9 [665]" stroked="f" strokeweight=".5pt">
+                <v:textbox>
+                  <w:txbxContent>
+                    <w:p>
+                      <w:pPr>
+                        <w:rPr>
+                          <w:rFonts w:ascii="Segoe UI" w:hAnsi="Segoe UI" w:cs="Segoe UI"/>
+                          <w:color w:val="134D30"/>
+                          <w:shd w:val="clear" w:color="auto" w:fill="FFFFFF"/>
+                        </w:rPr>
+                      </w:pPr>
+                      <w:r>
+                        <w:rPr>
+                          <w:rFonts w:ascii="Segoe UI" w:hAnsi="Segoe UI" w:cs="Segoe UI"/>
+                          <w:color w:val="134D30"/>
+                          <w:shd w:val="clear" w:color="auto" w:fill="FFFFFF"/>
+                        </w:rPr>
+                        <w:t xml:space="preserve">Notifications (highlighted) </w:t>
+                      </w:r>
+                      <w:r>
+                        <w:rPr>
+                          <w:rFonts w:ascii="Segoe UI" w:hAnsi="Segoe UI" w:cs="Segoe UI"/>
+                          <w:color w:val="134D30"/>
+                          <w:shd w:val="clear" w:color="auto" w:fill="FFFFFF"/>
+                        </w:rPr>
+                        <w:t xml:space="preserve">to show </w:t>
+                      </w:r>
+                      <w:r>
+                        <w:rPr>
+                          <w:rFonts w:ascii="Segoe UI" w:hAnsi="Segoe UI" w:cs="Segoe UI"/>
+                          <w:color w:val="134D30"/>
+                          <w:shd w:val="clear" w:color="auto" w:fill="FFFFFF"/>
+                        </w:rPr>
+                        <w:t>unseen actions</w:t>
+                      </w:r>
+                      <w:r>
+                        <w:rPr>
+                          <w:rFonts w:ascii="Segoe UI" w:hAnsi="Segoe UI" w:cs="Segoe UI"/>
+                          <w:color w:val="134D30"/>
+                          <w:shd w:val="clear" w:color="auto" w:fill="FFFFFF"/>
+                        </w:rPr>
+                        <w:t>, Icons to give ratings</w:t>
+                      </w:r>
+                    </w:p>
+                  </w:txbxContent>
+                </v:textbox>
+              </v:shape>
+            </w:pict>
+          </mc:Fallback>
+        </mc:AlternateContent>
+      </w:r>
+      <w:r>
+        <w:rPr>
+          <w:noProof/>
+        </w:rPr>
+        <mc:AlternateContent>
+          <mc:Choice Requires="wps">
+            <w:drawing>
+              <wp:anchor distT="0" distB="0" distL="114300" distR="114300" simplePos="0" relativeHeight="251698176" behindDoc="0" locked="0" layoutInCell="1" allowOverlap="1" wp14:anchorId="73FAE6E8" wp14:editId="6BA35CE9">
                 <wp:simplePos x="0" y="0"/>
                 <wp:positionH relativeFrom="margin">
-                  <wp:posOffset>-180754</wp:posOffset>
+                  <wp:posOffset>3668232</wp:posOffset>
                 </wp:positionH>
                 <wp:positionV relativeFrom="paragraph">
-                  <wp:posOffset>0</wp:posOffset>
+                  <wp:posOffset>2488019</wp:posOffset>
+                </wp:positionV>
+                <wp:extent cx="2732449" cy="297432"/>
+                <wp:effectExtent l="0" t="0" r="0" b="7620"/>
+                <wp:wrapNone/>
+                <wp:docPr id="23" name="Text Box 23"/>
+                <wp:cNvGraphicFramePr/>
+                <a:graphic xmlns:a="http://schemas.openxmlformats.org/drawingml/2006/main">
+                  <a:graphicData uri="http://schemas.microsoft.com/office/word/2010/wordprocessingShape">
+                    <wps:wsp>
+                      <wps:cNvSpPr txBox="1"/>
+                      <wps:spPr>
+                        <a:xfrm>
+                          <a:off x="0" y="0"/>
+                          <a:ext cx="2732449" cy="297432"/>
+                        </a:xfrm>
+                        <a:prstGeom prst="rect">
+                          <a:avLst/>
+                        </a:prstGeom>
+                        <a:solidFill>
+                          <a:schemeClr val="accent2">
+                            <a:lumMod val="40000"/>
+                            <a:lumOff val="60000"/>
+                          </a:schemeClr>
+                        </a:solidFill>
+                        <a:ln w="6350">
+                          <a:noFill/>
+                        </a:ln>
+                      </wps:spPr>
+                      <wps:txbx>
+                        <w:txbxContent>
+                          <w:p>
+                            <w:r>
+                              <w:rPr>
+                                <w:rFonts w:ascii="Segoe UI" w:hAnsi="Segoe UI" w:cs="Segoe UI"/>
+                                <w:color w:val="134D30"/>
+                                <w:shd w:val="clear" w:color="auto" w:fill="FFFFFF"/>
+                              </w:rPr>
+                              <w:t>Users sent emails whenever clicked</w:t>
+                            </w:r>
+                            <w:r>
+                              <w:rPr>
+                                <w:rFonts w:ascii="Segoe UI" w:hAnsi="Segoe UI" w:cs="Segoe UI"/>
+                                <w:color w:val="134D30"/>
+                                <w:shd w:val="clear" w:color="auto" w:fill="FFFFFF"/>
+                              </w:rPr>
+                              <w:t xml:space="preserve"> </w:t>
+                            </w:r>
+                          </w:p>
+                        </w:txbxContent>
+                      </wps:txbx>
+                      <wps:bodyPr rot="0" spcFirstLastPara="0" vertOverflow="overflow" horzOverflow="overflow" vert="horz" wrap="square" lIns="91440" tIns="45720" rIns="91440" bIns="45720" numCol="1" spcCol="0" rtlCol="0" fromWordArt="0" anchor="t" anchorCtr="0" forceAA="0" compatLnSpc="1">
+                        <a:prstTxWarp prst="textNoShape">
+                          <a:avLst/>
+                        </a:prstTxWarp>
+                        <a:noAutofit/>
+                      </wps:bodyPr>
+                    </wps:wsp>
+                  </a:graphicData>
+                </a:graphic>
+                <wp14:sizeRelH relativeFrom="margin">
+                  <wp14:pctWidth>0</wp14:pctWidth>
+                </wp14:sizeRelH>
+                <wp14:sizeRelV relativeFrom="margin">
+                  <wp14:pctHeight>0</wp14:pctHeight>
+                </wp14:sizeRelV>
+              </wp:anchor>
+            </w:drawing>
+          </mc:Choice>
+          <mc:Fallback>
+            <w:pict>
+              <v:shape w14:anchorId="73FAE6E8" id="Text Box 23" o:spid="_x0000_s1027" type="#_x0000_t202" style="position:absolute;margin-left:288.85pt;margin-top:195.9pt;width:215.15pt;height:23.4pt;z-index:251698176;visibility:visible;mso-wrap-style:square;mso-width-percent:0;mso-height-percent:0;mso-wrap-distance-left:9pt;mso-wrap-distance-top:0;mso-wrap-distance-right:9pt;mso-wrap-distance-bottom:0;mso-position-horizontal:absolute;mso-position-horizontal-relative:margin;mso-position-vertical:absolute;mso-position-vertical-relative:text;mso-width-percent:0;mso-height-percent:0;mso-width-relative:margin;mso-height-relative:margin;v-text-anchor:top" o:gfxdata="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" fillcolor="#f7caac [1301]" stroked="f" strokeweight=".5pt">
+                <v:textbox>
+                  <w:txbxContent>
+                    <w:p>
+                      <w:r>
+                        <w:rPr>
+                          <w:rFonts w:ascii="Segoe UI" w:hAnsi="Segoe UI" w:cs="Segoe UI"/>
+                          <w:color w:val="134D30"/>
+                          <w:shd w:val="clear" w:color="auto" w:fill="FFFFFF"/>
+                        </w:rPr>
+                        <w:t>Users sent emails whenever clicked</w:t>
+                      </w:r>
+                      <w:r>
+                        <w:rPr>
+                          <w:rFonts w:ascii="Segoe UI" w:hAnsi="Segoe UI" w:cs="Segoe UI"/>
+                          <w:color w:val="134D30"/>
+                          <w:shd w:val="clear" w:color="auto" w:fill="FFFFFF"/>
+                        </w:rPr>
+                        <w:t xml:space="preserve"> </w:t>
+                      </w:r>
+                    </w:p>
+                  </w:txbxContent>
+                </v:textbox>
+                <w10:wrap anchorx="margin"/>
+              </v:shape>
+            </w:pict>
+          </mc:Fallback>
+        </mc:AlternateContent>
+      </w:r>
+      <w:r>
+        <w:rPr>
+          <w:noProof/>
+        </w:rPr>
+        <mc:AlternateContent>
+          <mc:Choice Requires="wps">
+            <w:drawing>
+              <wp:anchor distT="0" distB="0" distL="114300" distR="114300" simplePos="0" relativeHeight="251681792" behindDoc="0" locked="0" layoutInCell="1" allowOverlap="1" wp14:anchorId="73FA08C5" wp14:editId="4E155E42">
+                <wp:simplePos x="0" y="0"/>
+                <wp:positionH relativeFrom="column">
+                  <wp:posOffset>3688981</wp:posOffset>
+                </wp:positionH>
+                <wp:positionV relativeFrom="paragraph">
+                  <wp:posOffset>2806493</wp:posOffset>
+                </wp:positionV>
+                <wp:extent cx="2732449" cy="563526"/>
+                <wp:effectExtent l="0" t="0" r="0" b="8255"/>
+                <wp:wrapNone/>
+                <wp:docPr id="14" name="Text Box 14"/>
+                <wp:cNvGraphicFramePr/>
+                <a:graphic xmlns:a="http://schemas.openxmlformats.org/drawingml/2006/main">
+                  <a:graphicData uri="http://schemas.microsoft.com/office/word/2010/wordprocessingShape">
+                    <wps:wsp>
+                      <wps:cNvSpPr txBox="1"/>
+                      <wps:spPr>
+                        <a:xfrm>
+                          <a:off x="0" y="0"/>
+                          <a:ext cx="2732449" cy="563526"/>
+                        </a:xfrm>
+                        <a:prstGeom prst="rect">
+                          <a:avLst/>
+                        </a:prstGeom>
+                        <a:solidFill>
+                          <a:schemeClr val="accent2">
+                            <a:lumMod val="40000"/>
+                            <a:lumOff val="60000"/>
+                          </a:schemeClr>
+                        </a:solidFill>
+                        <a:ln w="6350">
+                          <a:noFill/>
+                        </a:ln>
+                      </wps:spPr>
+                      <wps:txbx>
+                        <w:txbxContent>
+                          <w:p>
+                            <w:r>
+                              <w:rPr>
+                                <w:rFonts w:ascii="Segoe UI" w:hAnsi="Segoe UI" w:cs="Segoe UI"/>
+                                <w:color w:val="134D30"/>
+                                <w:shd w:val="clear" w:color="auto" w:fill="FFFFFF"/>
+                              </w:rPr>
+                              <w:t>Sign-in automatically leads to dashboard showing changes (rating,</w:t>
+                            </w:r>
+                            <w:r>
+                              <w:rPr>
+                                <w:rFonts w:ascii="Segoe UI" w:hAnsi="Segoe UI" w:cs="Segoe UI"/>
+                                <w:color w:val="134D30"/>
+                                <w:shd w:val="clear" w:color="auto" w:fill="FFFFFF"/>
+                              </w:rPr>
+                              <w:t xml:space="preserve"> </w:t>
+                            </w:r>
+                            <w:r>
+                              <w:rPr>
+                                <w:rFonts w:ascii="Segoe UI" w:hAnsi="Segoe UI" w:cs="Segoe UI"/>
+                                <w:color w:val="134D30"/>
+                                <w:shd w:val="clear" w:color="auto" w:fill="FFFFFF"/>
+                              </w:rPr>
+                              <w:t>followers)</w:t>
+                            </w:r>
+                          </w:p>
+                        </w:txbxContent>
+                      </wps:txbx>
+                      <wps:bodyPr rot="0" spcFirstLastPara="0" vertOverflow="overflow" horzOverflow="overflow" vert="horz" wrap="square" lIns="91440" tIns="45720" rIns="91440" bIns="45720" numCol="1" spcCol="0" rtlCol="0" fromWordArt="0" anchor="t" anchorCtr="0" forceAA="0" compatLnSpc="1">
+                        <a:prstTxWarp prst="textNoShape">
+                          <a:avLst/>
+                        </a:prstTxWarp>
+                        <a:noAutofit/>
+                      </wps:bodyPr>
+                    </wps:wsp>
+                  </a:graphicData>
+                </a:graphic>
+                <wp14:sizeRelH relativeFrom="margin">
+                  <wp14:pctWidth>0</wp14:pctWidth>
+                </wp14:sizeRelH>
+                <wp14:sizeRelV relativeFrom="margin">
+                  <wp14:pctHeight>0</wp14:pctHeight>
+                </wp14:sizeRelV>
+              </wp:anchor>
+            </w:drawing>
+          </mc:Choice>
+          <mc:Fallback>
+            <w:pict>
+              <v:shape w14:anchorId="73FA08C5" id="Text Box 14" o:spid="_x0000_s1028" type="#_x0000_t202" style="position:absolute;margin-left:290.45pt;margin-top:221pt;width:215.15pt;height:44.35pt;z-index:251681792;visibility:visible;mso-wrap-style:square;mso-width-percent:0;mso-height-percent:0;mso-wrap-distance-left:9pt;mso-wrap-distance-top:0;mso-wrap-distance-right:9pt;mso-wrap-distance-bottom:0;mso-position-horizontal:absolute;mso-position-horizontal-relative:text;mso-position-vertical:absolute;mso-position-vertical-relative:text;mso-width-percent:0;mso-height-percent:0;mso-width-relative:margin;mso-height-relative:margin;v-text-anchor:top" o:gfxdata="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" fillcolor="#f7caac [1301]" stroked="f" strokeweight=".5pt">
+                <v:textbox>
+                  <w:txbxContent>
+                    <w:p>
+                      <w:r>
+                        <w:rPr>
+                          <w:rFonts w:ascii="Segoe UI" w:hAnsi="Segoe UI" w:cs="Segoe UI"/>
+                          <w:color w:val="134D30"/>
+                          <w:shd w:val="clear" w:color="auto" w:fill="FFFFFF"/>
+                        </w:rPr>
+                        <w:t>Sign-in automatically leads to dashboard showing changes (rating,</w:t>
+                      </w:r>
+                      <w:r>
+                        <w:rPr>
+                          <w:rFonts w:ascii="Segoe UI" w:hAnsi="Segoe UI" w:cs="Segoe UI"/>
+                          <w:color w:val="134D30"/>
+                          <w:shd w:val="clear" w:color="auto" w:fill="FFFFFF"/>
+                        </w:rPr>
+                        <w:t xml:space="preserve"> </w:t>
+                      </w:r>
+                      <w:r>
+                        <w:rPr>
+                          <w:rFonts w:ascii="Segoe UI" w:hAnsi="Segoe UI" w:cs="Segoe UI"/>
+                          <w:color w:val="134D30"/>
+                          <w:shd w:val="clear" w:color="auto" w:fill="FFFFFF"/>
+                        </w:rPr>
+                        <w:t>followers)</w:t>
+                      </w:r>
+                    </w:p>
+                  </w:txbxContent>
+                </v:textbox>
+              </v:shape>
+            </w:pict>
+          </mc:Fallback>
+        </mc:AlternateContent>
+      </w:r>
+      <w:r>
+        <w:rPr>
+          <w:noProof/>
+        </w:rPr>
+        <mc:AlternateContent>
+          <mc:Choice Requires="wps">
+            <w:drawing>
+              <wp:anchor distT="0" distB="0" distL="114300" distR="114300" simplePos="0" relativeHeight="251677696" behindDoc="0" locked="0" layoutInCell="1" allowOverlap="1" wp14:anchorId="5D2C7531" wp14:editId="66B8D2F5">
+                <wp:simplePos x="0" y="0"/>
+                <wp:positionH relativeFrom="column">
+                  <wp:posOffset>3681080</wp:posOffset>
+                </wp:positionH>
+                <wp:positionV relativeFrom="paragraph">
+                  <wp:posOffset>3383708</wp:posOffset>
+                </wp:positionV>
+                <wp:extent cx="1945758" cy="563526"/>
+                <wp:effectExtent l="0" t="0" r="0" b="8255"/>
+                <wp:wrapNone/>
+                <wp:docPr id="12" name="Text Box 12"/>
+                <wp:cNvGraphicFramePr/>
+                <a:graphic xmlns:a="http://schemas.openxmlformats.org/drawingml/2006/main">
+                  <a:graphicData uri="http://schemas.microsoft.com/office/word/2010/wordprocessingShape">
+                    <wps:wsp>
+                      <wps:cNvSpPr txBox="1"/>
+                      <wps:spPr>
+                        <a:xfrm>
+                          <a:off x="0" y="0"/>
+                          <a:ext cx="1945758" cy="563526"/>
+                        </a:xfrm>
+                        <a:prstGeom prst="rect">
+                          <a:avLst/>
+                        </a:prstGeom>
+                        <a:solidFill>
+                          <a:schemeClr val="accent2">
+                            <a:lumMod val="40000"/>
+                            <a:lumOff val="60000"/>
+                          </a:schemeClr>
+                        </a:solidFill>
+                        <a:ln w="6350">
+                          <a:noFill/>
+                        </a:ln>
+                      </wps:spPr>
+                      <wps:txbx>
+                        <w:txbxContent>
+                          <w:p>
+                            <w:r>
+                              <w:rPr>
+                                <w:rFonts w:ascii="Segoe UI" w:hAnsi="Segoe UI" w:cs="Segoe UI"/>
+                                <w:color w:val="134D30"/>
+                                <w:shd w:val="clear" w:color="auto" w:fill="FFFFFF"/>
+                              </w:rPr>
+                              <w:t>Sign-in automatically leads to dashboard</w:t>
+                            </w:r>
+                          </w:p>
+                        </w:txbxContent>
+                      </wps:txbx>
+                      <wps:bodyPr rot="0" spcFirstLastPara="0" vertOverflow="overflow" horzOverflow="overflow" vert="horz" wrap="square" lIns="91440" tIns="45720" rIns="91440" bIns="45720" numCol="1" spcCol="0" rtlCol="0" fromWordArt="0" anchor="t" anchorCtr="0" forceAA="0" compatLnSpc="1">
+                        <a:prstTxWarp prst="textNoShape">
+                          <a:avLst/>
+                        </a:prstTxWarp>
+                        <a:noAutofit/>
+                      </wps:bodyPr>
+                    </wps:wsp>
+                  </a:graphicData>
+                </a:graphic>
+                <wp14:sizeRelH relativeFrom="margin">
+                  <wp14:pctWidth>0</wp14:pctWidth>
+                </wp14:sizeRelH>
+                <wp14:sizeRelV relativeFrom="margin">
+                  <wp14:pctHeight>0</wp14:pctHeight>
+                </wp14:sizeRelV>
+              </wp:anchor>
+            </w:drawing>
+          </mc:Choice>
+          <mc:Fallback>
+            <w:pict>
+              <v:shape w14:anchorId="5D2C7531" id="Text Box 12" o:spid="_x0000_s1029" type="#_x0000_t202" style="position:absolute;margin-left:289.85pt;margin-top:266.45pt;width:153.2pt;height:44.35pt;z-index:251677696;visibility:visible;mso-wrap-style:square;mso-width-percent:0;mso-height-percent:0;mso-wrap-distance-left:9pt;mso-wrap-distance-top:0;mso-wrap-distance-right:9pt;mso-wrap-distance-bottom:0;mso-position-horizontal:absolute;mso-position-horizontal-relative:text;mso-position-vertical:absolute;mso-position-vertical-relative:text;mso-width-percent:0;mso-height-percent:0;mso-width-relative:margin;mso-height-relative:margin;v-text-anchor:top" o:gfxdata="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" fillcolor="#f7caac [1301]" stroked="f" strokeweight=".5pt">
+                <v:textbox>
+                  <w:txbxContent>
+                    <w:p>
+                      <w:r>
+                        <w:rPr>
+                          <w:rFonts w:ascii="Segoe UI" w:hAnsi="Segoe UI" w:cs="Segoe UI"/>
+                          <w:color w:val="134D30"/>
+                          <w:shd w:val="clear" w:color="auto" w:fill="FFFFFF"/>
+                        </w:rPr>
+                        <w:t>Sign-in automatically leads to dashboard</w:t>
+                      </w:r>
+                    </w:p>
+                  </w:txbxContent>
+                </v:textbox>
+              </v:shape>
+            </w:pict>
+          </mc:Fallback>
+        </mc:AlternateContent>
+      </w:r>
+      <w:r>
+        <w:rPr>
+          <w:noProof/>
+        </w:rPr>
+        <mc:AlternateContent>
+          <mc:Choice Requires="wps">
+            <w:drawing>
+              <wp:anchor distT="0" distB="0" distL="114300" distR="114300" simplePos="0" relativeHeight="251670528" behindDoc="0" locked="0" layoutInCell="1" allowOverlap="1" wp14:anchorId="5C89CF29" wp14:editId="3C2813DC">
+                <wp:simplePos x="0" y="0"/>
+                <wp:positionH relativeFrom="margin">
+                  <wp:posOffset>-142476</wp:posOffset>
+                </wp:positionH>
+                <wp:positionV relativeFrom="paragraph">
+                  <wp:posOffset>-195816</wp:posOffset>
                 </wp:positionV>
                 <wp:extent cx="595424" cy="297712"/>
                 <wp:effectExtent l="0" t="0" r="0" b="7620"/>
@@ -68,11 +567,7 @@
           </mc:Choice>
           <mc:Fallback>
             <w:pict>
-              <v:shapetype w14:anchorId="5C89CF29" id="_x0000_t202" coordsize="21600,21600" o:spt="202" path="m,l,21600r21600,l21600,xe">
-                <v:stroke joinstyle="miter"/>
-                <v:path gradientshapeok="t" o:connecttype="rect"/>
-              </v:shapetype>
-              <v:shape id="Text Box 8" o:spid="_x0000_s1026" type="#_x0000_t202" style="position:absolute;margin-left:-14.25pt;margin-top:0;width:46.9pt;height:23.45pt;z-index:251670528;visibility:visible;mso-wrap-style:square;mso-height-percent:0;mso-wrap-distance-left:9pt;mso-wrap-distance-top:0;mso-wrap-distance-right:9pt;mso-wrap-distance-bottom:0;mso-position-horizontal:absolute;mso-position-horizontal-relative:margin;mso-position-vertical:absolute;mso-position-vertical-relative:text;mso-height-percent:0;mso-height-relative:margin;v-text-anchor:top" o:gfxdata="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" fillcolor="white [3201]" stroked="f" strokeweight=".5pt">
+              <v:shape w14:anchorId="5C89CF29" id="Text Box 8" o:spid="_x0000_s1030" type="#_x0000_t202" style="position:absolute;margin-left:-11.2pt;margin-top:-15.4pt;width:46.9pt;height:23.45pt;z-index:251670528;visibility:visible;mso-wrap-style:square;mso-height-percent:0;mso-wrap-distance-left:9pt;mso-wrap-distance-top:0;mso-wrap-distance-right:9pt;mso-wrap-distance-bottom:0;mso-position-horizontal:absolute;mso-position-horizontal-relative:margin;mso-position-vertical:absolute;mso-position-vertical-relative:text;mso-height-percent:0;mso-height-relative:margin;v-text-anchor:top" o:gfxdata="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" fillcolor="white [3201]" stroked="f" strokeweight=".5pt">
                 <v:textbox>
                   <w:txbxContent>
                     <w:p>
@@ -95,18 +590,18 @@
         <mc:AlternateContent>
           <mc:Choice Requires="wps">
             <w:drawing>
-              <wp:anchor distT="0" distB="0" distL="114300" distR="114300" simplePos="0" relativeHeight="251668480" behindDoc="0" locked="0" layoutInCell="1" allowOverlap="1" wp14:anchorId="529F022F" wp14:editId="1CB065FD">
+              <wp:anchor distT="0" distB="0" distL="114300" distR="114300" simplePos="0" relativeHeight="251696128" behindDoc="0" locked="0" layoutInCell="1" allowOverlap="1" wp14:anchorId="4A2134C2" wp14:editId="3B0CBB31">
                 <wp:simplePos x="0" y="0"/>
-                <wp:positionH relativeFrom="margin">
-                  <wp:align>right</wp:align>
+                <wp:positionH relativeFrom="column">
+                  <wp:posOffset>616349</wp:posOffset>
                 </wp:positionH>
                 <wp:positionV relativeFrom="paragraph">
-                  <wp:posOffset>3628670</wp:posOffset>
+                  <wp:posOffset>3731408</wp:posOffset>
                 </wp:positionV>
-                <wp:extent cx="595424" cy="297712"/>
-                <wp:effectExtent l="0" t="0" r="0" b="7620"/>
+                <wp:extent cx="1892595" cy="276166"/>
+                <wp:effectExtent l="0" t="0" r="0" b="0"/>
                 <wp:wrapNone/>
-                <wp:docPr id="7" name="Text Box 7"/>
+                <wp:docPr id="22" name="Text Box 22"/>
                 <wp:cNvGraphicFramePr/>
                 <a:graphic xmlns:a="http://schemas.openxmlformats.org/drawingml/2006/main">
                   <a:graphicData uri="http://schemas.microsoft.com/office/word/2010/wordprocessingShape">
@@ -115,13 +610,16 @@
                       <wps:spPr>
                         <a:xfrm>
                           <a:off x="0" y="0"/>
-                          <a:ext cx="595424" cy="297712"/>
+                          <a:ext cx="1892595" cy="276166"/>
                         </a:xfrm>
                         <a:prstGeom prst="rect">
                           <a:avLst/>
                         </a:prstGeom>
                         <a:solidFill>
-                          <a:schemeClr val="lt1"/>
+                          <a:schemeClr val="accent2">
+                            <a:lumMod val="40000"/>
+                            <a:lumOff val="60000"/>
+                          </a:schemeClr>
                         </a:solidFill>
                         <a:ln w="6350">
                           <a:noFill/>
@@ -131,7 +629,12 @@
                         <w:txbxContent>
                           <w:p>
                             <w:r>
-                              <w:t>HIGH</w:t>
+                              <w:rPr>
+                                <w:rFonts w:ascii="Segoe UI" w:hAnsi="Segoe UI" w:cs="Segoe UI"/>
+                                <w:color w:val="134D30"/>
+                                <w:shd w:val="clear" w:color="auto" w:fill="FFFFFF"/>
+                              </w:rPr>
+                              <w:t>Automatic redirect</w:t>
                             </w:r>
                           </w:p>
                         </w:txbxContent>
@@ -145,6 +648,9 @@
                     </wps:wsp>
                   </a:graphicData>
                 </a:graphic>
+                <wp14:sizeRelH relativeFrom="margin">
+                  <wp14:pctWidth>0</wp14:pctWidth>
+                </wp14:sizeRelH>
                 <wp14:sizeRelV relativeFrom="margin">
                   <wp14:pctHeight>0</wp14:pctHeight>
                 </wp14:sizeRelV>
@@ -153,17 +659,21 @@
           </mc:Choice>
           <mc:Fallback>
             <w:pict>
-              <v:shape w14:anchorId="529F022F" id="Text Box 7" o:spid="_x0000_s1027" type="#_x0000_t202" style="position:absolute;margin-left:-4.3pt;margin-top:285.7pt;width:46.9pt;height:23.45pt;z-index:251668480;visibility:visible;mso-wrap-style:square;mso-height-percent:0;mso-wrap-distance-left:9pt;mso-wrap-distance-top:0;mso-wrap-distance-right:9pt;mso-wrap-distance-bottom:0;mso-position-horizontal:right;mso-position-horizontal-relative:margin;mso-position-vertical:absolute;mso-position-vertical-relative:text;mso-height-percent:0;mso-height-relative:margin;v-text-anchor:top" o:gfxdata="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" fillcolor="white [3201]" stroked="f" strokeweight=".5pt">
+              <v:shape w14:anchorId="4A2134C2" id="Text Box 22" o:spid="_x0000_s1031" type="#_x0000_t202" style="position:absolute;margin-left:48.55pt;margin-top:293.8pt;width:149pt;height:21.75pt;z-index:251696128;visibility:visible;mso-wrap-style:square;mso-width-percent:0;mso-height-percent:0;mso-wrap-distance-left:9pt;mso-wrap-distance-top:0;mso-wrap-distance-right:9pt;mso-wrap-distance-bottom:0;mso-position-horizontal:absolute;mso-position-horizontal-relative:text;mso-position-vertical:absolute;mso-position-vertical-relative:text;mso-width-percent:0;mso-height-percent:0;mso-width-relative:margin;mso-height-relative:margin;v-text-anchor:top" o:gfxdata="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" fillcolor="#f7caac [1301]" stroked="f" strokeweight=".5pt">
                 <v:textbox>
                   <w:txbxContent>
                     <w:p>
                       <w:r>
-                        <w:t>HIGH</w:t>
+                        <w:rPr>
+                          <w:rFonts w:ascii="Segoe UI" w:hAnsi="Segoe UI" w:cs="Segoe UI"/>
+                          <w:color w:val="134D30"/>
+                          <w:shd w:val="clear" w:color="auto" w:fill="FFFFFF"/>
+                        </w:rPr>
+                        <w:t>Automatic redirect</w:t>
                       </w:r>
                     </w:p>
                   </w:txbxContent>
                 </v:textbox>
-                <w10:wrap anchorx="margin"/>
               </v:shape>
             </w:pict>
           </mc:Fallback>
@@ -176,13 +686,109 @@
         <mc:AlternateContent>
           <mc:Choice Requires="wps">
             <w:drawing>
-              <wp:anchor distT="0" distB="0" distL="114300" distR="114300" simplePos="0" relativeHeight="251664384" behindDoc="0" locked="0" layoutInCell="1" allowOverlap="1" wp14:anchorId="5BE061B0" wp14:editId="01152407">
+              <wp:anchor distT="0" distB="0" distL="114300" distR="114300" simplePos="0" relativeHeight="251694080" behindDoc="0" locked="0" layoutInCell="1" allowOverlap="1" wp14:anchorId="37A7DFA4" wp14:editId="4589507D">
                 <wp:simplePos x="0" y="0"/>
                 <wp:positionH relativeFrom="column">
-                  <wp:posOffset>-106045</wp:posOffset>
+                  <wp:posOffset>4795283</wp:posOffset>
                 </wp:positionH>
                 <wp:positionV relativeFrom="paragraph">
-                  <wp:posOffset>3370669</wp:posOffset>
+                  <wp:posOffset>-489098</wp:posOffset>
+                </wp:positionV>
+                <wp:extent cx="1541721" cy="329609"/>
+                <wp:effectExtent l="0" t="0" r="1905" b="0"/>
+                <wp:wrapNone/>
+                <wp:docPr id="21" name="Text Box 21"/>
+                <wp:cNvGraphicFramePr/>
+                <a:graphic xmlns:a="http://schemas.openxmlformats.org/drawingml/2006/main">
+                  <a:graphicData uri="http://schemas.microsoft.com/office/word/2010/wordprocessingShape">
+                    <wps:wsp>
+                      <wps:cNvSpPr txBox="1"/>
+                      <wps:spPr>
+                        <a:xfrm>
+                          <a:off x="0" y="0"/>
+                          <a:ext cx="1541721" cy="329609"/>
+                        </a:xfrm>
+                        <a:prstGeom prst="rect">
+                          <a:avLst/>
+                        </a:prstGeom>
+                        <a:solidFill>
+                          <a:schemeClr val="accent6">
+                            <a:lumMod val="20000"/>
+                            <a:lumOff val="80000"/>
+                          </a:schemeClr>
+                        </a:solidFill>
+                        <a:ln w="6350">
+                          <a:noFill/>
+                        </a:ln>
+                      </wps:spPr>
+                      <wps:txbx>
+                        <w:txbxContent>
+                          <w:p>
+                            <w:r>
+                              <w:rPr>
+                                <w:rFonts w:ascii="Segoe UI" w:hAnsi="Segoe UI" w:cs="Segoe UI"/>
+                                <w:color w:val="134D30"/>
+                                <w:shd w:val="clear" w:color="auto" w:fill="FFFFFF"/>
+                              </w:rPr>
+                              <w:t>Blogger biography</w:t>
+                            </w:r>
+                          </w:p>
+                        </w:txbxContent>
+                      </wps:txbx>
+                      <wps:bodyPr rot="0" spcFirstLastPara="0" vertOverflow="overflow" horzOverflow="overflow" vert="horz" wrap="square" lIns="91440" tIns="45720" rIns="91440" bIns="45720" numCol="1" spcCol="0" rtlCol="0" fromWordArt="0" anchor="t" anchorCtr="0" forceAA="0" compatLnSpc="1">
+                        <a:prstTxWarp prst="textNoShape">
+                          <a:avLst/>
+                        </a:prstTxWarp>
+                        <a:noAutofit/>
+                      </wps:bodyPr>
+                    </wps:wsp>
+                  </a:graphicData>
+                </a:graphic>
+                <wp14:sizeRelH relativeFrom="margin">
+                  <wp14:pctWidth>0</wp14:pctWidth>
+                </wp14:sizeRelH>
+                <wp14:sizeRelV relativeFrom="margin">
+                  <wp14:pctHeight>0</wp14:pctHeight>
+                </wp14:sizeRelV>
+              </wp:anchor>
+            </w:drawing>
+          </mc:Choice>
+          <mc:Fallback>
+            <w:pict>
+              <v:shape w14:anchorId="37A7DFA4" id="Text Box 21" o:spid="_x0000_s1032" type="#_x0000_t202" style="position:absolute;margin-left:377.6pt;margin-top:-38.5pt;width:121.4pt;height:25.95pt;z-index:251694080;visibility:visible;mso-wrap-style:square;mso-width-percent:0;mso-height-percent:0;mso-wrap-distance-left:9pt;mso-wrap-distance-top:0;mso-wrap-distance-right:9pt;mso-wrap-distance-bottom:0;mso-position-horizontal:absolute;mso-position-horizontal-relative:text;mso-position-vertical:absolute;mso-position-vertical-relative:text;mso-width-percent:0;mso-height-percent:0;mso-width-relative:margin;mso-height-relative:margin;v-text-anchor:top" o:gfxdata="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" fillcolor="#e2efd9 [665]" stroked="f" strokeweight=".5pt">
+                <v:textbox>
+                  <w:txbxContent>
+                    <w:p>
+                      <w:r>
+                        <w:rPr>
+                          <w:rFonts w:ascii="Segoe UI" w:hAnsi="Segoe UI" w:cs="Segoe UI"/>
+                          <w:color w:val="134D30"/>
+                          <w:shd w:val="clear" w:color="auto" w:fill="FFFFFF"/>
+                        </w:rPr>
+                        <w:t>Blogger biography</w:t>
+                      </w:r>
+                    </w:p>
+                  </w:txbxContent>
+                </v:textbox>
+              </v:shape>
+            </w:pict>
+          </mc:Fallback>
+        </mc:AlternateContent>
+      </w:r>
+      <w:r>
+        <w:rPr>
+          <w:noProof/>
+        </w:rPr>
+        <mc:AlternateContent>
+          <mc:Choice Requires="wps">
+            <w:drawing>
+              <wp:anchor distT="0" distB="0" distL="114300" distR="114300" simplePos="0" relativeHeight="251664384" behindDoc="0" locked="0" layoutInCell="1" allowOverlap="1" wp14:anchorId="5BE061B0" wp14:editId="539E00C2">
+                <wp:simplePos x="0" y="0"/>
+                <wp:positionH relativeFrom="column">
+                  <wp:posOffset>-221969</wp:posOffset>
+                </wp:positionH>
+                <wp:positionV relativeFrom="paragraph">
+                  <wp:posOffset>3953938</wp:posOffset>
                 </wp:positionV>
                 <wp:extent cx="595424" cy="297712"/>
                 <wp:effectExtent l="0" t="0" r="0" b="7620"/>
@@ -234,7 +840,7 @@
           </mc:Choice>
           <mc:Fallback>
             <w:pict>
-              <v:shape w14:anchorId="5BE061B0" id="Text Box 5" o:spid="_x0000_s1028" type="#_x0000_t202" style="position:absolute;margin-left:-8.35pt;margin-top:265.4pt;width:46.9pt;height:23.45pt;z-index:251664384;visibility:visible;mso-wrap-style:square;mso-height-percent:0;mso-wrap-distance-left:9pt;mso-wrap-distance-top:0;mso-wrap-distance-right:9pt;mso-wrap-distance-bottom:0;mso-position-horizontal:absolute;mso-position-horizontal-relative:text;mso-position-vertical:absolute;mso-position-vertical-relative:text;mso-height-percent:0;mso-height-relative:margin;v-text-anchor:top" o:gfxdata="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" fillcolor="white [3201]" stroked="f" strokeweight=".5pt">
+              <v:shape w14:anchorId="5BE061B0" id="Text Box 5" o:spid="_x0000_s1033" type="#_x0000_t202" style="position:absolute;margin-left:-17.5pt;margin-top:311.35pt;width:46.9pt;height:23.45pt;z-index:251664384;visibility:visible;mso-wrap-style:square;mso-height-percent:0;mso-wrap-distance-left:9pt;mso-wrap-distance-top:0;mso-wrap-distance-right:9pt;mso-wrap-distance-bottom:0;mso-position-horizontal:absolute;mso-position-horizontal-relative:text;mso-position-vertical:absolute;mso-position-vertical-relative:text;mso-height-percent:0;mso-height-relative:margin;v-text-anchor:top" o:gfxdata="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" fillcolor="white [3201]" stroked="f" strokeweight=".5pt">
                 <v:textbox>
                   <w:txbxContent>
                     <w:p>
@@ -256,18 +862,18 @@
         <mc:AlternateContent>
           <mc:Choice Requires="wps">
             <w:drawing>
-              <wp:anchor distT="0" distB="0" distL="114300" distR="114300" simplePos="0" relativeHeight="251666432" behindDoc="0" locked="0" layoutInCell="1" allowOverlap="1" wp14:anchorId="5C02E939" wp14:editId="0EB26E58">
+              <wp:anchor distT="0" distB="0" distL="114300" distR="114300" simplePos="0" relativeHeight="251692032" behindDoc="0" locked="0" layoutInCell="1" allowOverlap="1" wp14:anchorId="14B8CD77" wp14:editId="7A8B5A5F">
                 <wp:simplePos x="0" y="0"/>
-                <wp:positionH relativeFrom="column">
-                  <wp:posOffset>375329</wp:posOffset>
+                <wp:positionH relativeFrom="margin">
+                  <wp:posOffset>570068</wp:posOffset>
                 </wp:positionH>
                 <wp:positionV relativeFrom="paragraph">
-                  <wp:posOffset>3671393</wp:posOffset>
+                  <wp:posOffset>3465830</wp:posOffset>
                 </wp:positionV>
-                <wp:extent cx="595424" cy="297712"/>
+                <wp:extent cx="2902585" cy="297180"/>
                 <wp:effectExtent l="0" t="0" r="0" b="7620"/>
                 <wp:wrapNone/>
-                <wp:docPr id="6" name="Text Box 6"/>
+                <wp:docPr id="19" name="Text Box 19"/>
                 <wp:cNvGraphicFramePr/>
                 <a:graphic xmlns:a="http://schemas.openxmlformats.org/drawingml/2006/main">
                   <a:graphicData uri="http://schemas.microsoft.com/office/word/2010/wordprocessingShape">
@@ -276,13 +882,16 @@
                       <wps:spPr>
                         <a:xfrm>
                           <a:off x="0" y="0"/>
-                          <a:ext cx="595424" cy="297712"/>
+                          <a:ext cx="2902585" cy="297180"/>
                         </a:xfrm>
                         <a:prstGeom prst="rect">
                           <a:avLst/>
                         </a:prstGeom>
                         <a:solidFill>
-                          <a:schemeClr val="lt1"/>
+                          <a:schemeClr val="accent2">
+                            <a:lumMod val="40000"/>
+                            <a:lumOff val="60000"/>
+                          </a:schemeClr>
                         </a:solidFill>
                         <a:ln w="6350">
                           <a:noFill/>
@@ -292,87 +901,28 @@
                         <w:txbxContent>
                           <w:p>
                             <w:r>
-                              <w:t>LOW</w:t>
+                              <w:rPr>
+                                <w:rFonts w:ascii="Segoe UI" w:hAnsi="Segoe UI" w:cs="Segoe UI"/>
+                                <w:color w:val="134D30"/>
+                                <w:shd w:val="clear" w:color="auto" w:fill="FFFFFF"/>
+                              </w:rPr>
+                              <w:t>Refresh &amp; return to home page every</w:t>
                             </w:r>
-                          </w:p>
-                        </w:txbxContent>
-                      </wps:txbx>
-                      <wps:bodyPr rot="0" spcFirstLastPara="0" vertOverflow="overflow" horzOverflow="overflow" vert="horz" wrap="square" lIns="91440" tIns="45720" rIns="91440" bIns="45720" numCol="1" spcCol="0" rtlCol="0" fromWordArt="0" anchor="t" anchorCtr="0" forceAA="0" compatLnSpc="1">
-                        <a:prstTxWarp prst="textNoShape">
-                          <a:avLst/>
-                        </a:prstTxWarp>
-                        <a:noAutofit/>
-                      </wps:bodyPr>
-                    </wps:wsp>
-                  </a:graphicData>
-                </a:graphic>
-                <wp14:sizeRelV relativeFrom="margin">
-                  <wp14:pctHeight>0</wp14:pctHeight>
-                </wp14:sizeRelV>
-              </wp:anchor>
-            </w:drawing>
-          </mc:Choice>
-          <mc:Fallback>
-            <w:pict>
-              <v:shape w14:anchorId="5C02E939" id="Text Box 6" o:spid="_x0000_s1029" type="#_x0000_t202" style="position:absolute;margin-left:29.55pt;margin-top:289.1pt;width:46.9pt;height:23.45pt;z-index:251666432;visibility:visible;mso-wrap-style:square;mso-height-percent:0;mso-wrap-distance-left:9pt;mso-wrap-distance-top:0;mso-wrap-distance-right:9pt;mso-wrap-distance-bottom:0;mso-position-horizontal:absolute;mso-position-horizontal-relative:text;mso-position-vertical:absolute;mso-position-vertical-relative:text;mso-height-percent:0;mso-height-relative:margin;v-text-anchor:top" o:gfxdata="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" fillcolor="white [3201]" stroked="f" strokeweight=".5pt">
-                <v:textbox>
-                  <w:txbxContent>
-                    <w:p>
-                      <w:r>
-                        <w:t>LOW</w:t>
-                      </w:r>
-                    </w:p>
-                  </w:txbxContent>
-                </v:textbox>
-              </v:shape>
-            </w:pict>
-          </mc:Fallback>
-        </mc:AlternateContent>
-      </w:r>
-      <w:r>
-        <w:rPr>
-          <w:noProof/>
-        </w:rPr>
-        <mc:AlternateContent>
-          <mc:Choice Requires="wps">
-            <w:drawing>
-              <wp:anchor distT="0" distB="0" distL="114300" distR="114300" simplePos="0" relativeHeight="251661312" behindDoc="0" locked="0" layoutInCell="1" allowOverlap="1" wp14:anchorId="47836E0A" wp14:editId="64B53F4D">
-                <wp:simplePos x="0" y="0"/>
-                <wp:positionH relativeFrom="margin">
-                  <wp:posOffset>-412277</wp:posOffset>
-                </wp:positionH>
-                <wp:positionV relativeFrom="paragraph">
-                  <wp:posOffset>831215</wp:posOffset>
-                </wp:positionV>
-                <wp:extent cx="1366837" cy="358140"/>
-                <wp:effectExtent l="8890" t="0" r="0" b="0"/>
-                <wp:wrapNone/>
-                <wp:docPr id="3" name="Text Box 3"/>
-                <wp:cNvGraphicFramePr/>
-                <a:graphic xmlns:a="http://schemas.openxmlformats.org/drawingml/2006/main">
-                  <a:graphicData uri="http://schemas.microsoft.com/office/word/2010/wordprocessingShape">
-                    <wps:wsp>
-                      <wps:cNvSpPr txBox="1"/>
-                      <wps:spPr>
-                        <a:xfrm rot="16200000">
-                          <a:off x="0" y="0"/>
-                          <a:ext cx="1366837" cy="358140"/>
-                        </a:xfrm>
-                        <a:prstGeom prst="rect">
-                          <a:avLst/>
-                        </a:prstGeom>
-                        <a:solidFill>
-                          <a:schemeClr val="lt1"/>
-                        </a:solidFill>
-                        <a:ln w="6350">
-                          <a:noFill/>
-                        </a:ln>
-                      </wps:spPr>
-                      <wps:txbx>
-                        <w:txbxContent>
-                          <w:p>
                             <w:r>
-                              <w:t>VALUE TO USER</w:t>
+                              <w:rPr>
+                                <w:rFonts w:ascii="Segoe UI" w:hAnsi="Segoe UI" w:cs="Segoe UI"/>
+                                <w:color w:val="134D30"/>
+                                <w:shd w:val="clear" w:color="auto" w:fill="FFFFFF"/>
+                              </w:rPr>
+                              <w:t>-</w:t>
+                            </w:r>
+                            <w:r>
+                              <w:rPr>
+                                <w:rFonts w:ascii="Segoe UI" w:hAnsi="Segoe UI" w:cs="Segoe UI"/>
+                                <w:color w:val="134D30"/>
+                                <w:shd w:val="clear" w:color="auto" w:fill="FFFFFF"/>
+                              </w:rPr>
+                              <w:t>time</w:t>
                             </w:r>
                           </w:p>
                         </w:txbxContent>
@@ -397,12 +947,33 @@
           </mc:Choice>
           <mc:Fallback>
             <w:pict>
-              <v:shape w14:anchorId="47836E0A" id="Text Box 3" o:spid="_x0000_s1030" type="#_x0000_t202" style="position:absolute;margin-left:-32.45pt;margin-top:65.45pt;width:107.6pt;height:28.2pt;rotation:-90;z-index:251661312;visibility:visible;mso-wrap-style:square;mso-width-percent:0;mso-height-percent:0;mso-wrap-distance-left:9pt;mso-wrap-distance-top:0;mso-wrap-distance-right:9pt;mso-wrap-distance-bottom:0;mso-position-horizontal:absolute;mso-position-horizontal-relative:margin;mso-position-vertical:absolute;mso-position-vertical-relative:text;mso-width-percent:0;mso-height-percent:0;mso-width-relative:margin;mso-height-relative:margin;v-text-anchor:top" o:gfxdata="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" fillcolor="white [3201]" stroked="f" strokeweight=".5pt">
+              <v:shape w14:anchorId="14B8CD77" id="Text Box 19" o:spid="_x0000_s1034" type="#_x0000_t202" style="position:absolute;margin-left:44.9pt;margin-top:272.9pt;width:228.55pt;height:23.4pt;z-index:251692032;visibility:visible;mso-wrap-style:square;mso-width-percent:0;mso-height-percent:0;mso-wrap-distance-left:9pt;mso-wrap-distance-top:0;mso-wrap-distance-right:9pt;mso-wrap-distance-bottom:0;mso-position-horizontal:absolute;mso-position-horizontal-relative:margin;mso-position-vertical:absolute;mso-position-vertical-relative:text;mso-width-percent:0;mso-height-percent:0;mso-width-relative:margin;mso-height-relative:margin;v-text-anchor:top" o:gfxdata="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" fillcolor="#f7caac [1301]" stroked="f" strokeweight=".5pt">
                 <v:textbox>
                   <w:txbxContent>
                     <w:p>
                       <w:r>
-                        <w:t>VALUE TO USER</w:t>
+                        <w:rPr>
+                          <w:rFonts w:ascii="Segoe UI" w:hAnsi="Segoe UI" w:cs="Segoe UI"/>
+                          <w:color w:val="134D30"/>
+                          <w:shd w:val="clear" w:color="auto" w:fill="FFFFFF"/>
+                        </w:rPr>
+                        <w:t>Refresh &amp; return to home page every</w:t>
+                      </w:r>
+                      <w:r>
+                        <w:rPr>
+                          <w:rFonts w:ascii="Segoe UI" w:hAnsi="Segoe UI" w:cs="Segoe UI"/>
+                          <w:color w:val="134D30"/>
+                          <w:shd w:val="clear" w:color="auto" w:fill="FFFFFF"/>
+                        </w:rPr>
+                        <w:t>-</w:t>
+                      </w:r>
+                      <w:r>
+                        <w:rPr>
+                          <w:rFonts w:ascii="Segoe UI" w:hAnsi="Segoe UI" w:cs="Segoe UI"/>
+                          <w:color w:val="134D30"/>
+                          <w:shd w:val="clear" w:color="auto" w:fill="FFFFFF"/>
+                        </w:rPr>
+                        <w:t>time</w:t>
                       </w:r>
                     </w:p>
                   </w:txbxContent>
@@ -420,53 +991,50 @@
         <mc:AlternateContent>
           <mc:Choice Requires="wps">
             <w:drawing>
-              <wp:anchor distT="0" distB="0" distL="114300" distR="114300" simplePos="0" relativeHeight="251663360" behindDoc="0" locked="0" layoutInCell="1" allowOverlap="1" wp14:anchorId="666F7235" wp14:editId="60713441">
+              <wp:anchor distT="0" distB="0" distL="114300" distR="114300" simplePos="0" relativeHeight="251659264" behindDoc="0" locked="0" layoutInCell="1" allowOverlap="1" wp14:anchorId="7397F4D5" wp14:editId="2FBE7C18">
                 <wp:simplePos x="0" y="0"/>
-                <wp:positionH relativeFrom="margin">
-                  <wp:posOffset>2115879</wp:posOffset>
+                <wp:positionH relativeFrom="column">
+                  <wp:posOffset>467833</wp:posOffset>
                 </wp:positionH>
                 <wp:positionV relativeFrom="paragraph">
-                  <wp:posOffset>3625702</wp:posOffset>
+                  <wp:posOffset>-195816</wp:posOffset>
                 </wp:positionV>
-                <wp:extent cx="2083981" cy="358188"/>
-                <wp:effectExtent l="0" t="0" r="0" b="3810"/>
+                <wp:extent cx="33669" cy="4227328"/>
+                <wp:effectExtent l="38100" t="38100" r="61595" b="20955"/>
                 <wp:wrapNone/>
-                <wp:docPr id="4" name="Text Box 4"/>
+                <wp:docPr id="1" name="Straight Arrow Connector 1"/>
                 <wp:cNvGraphicFramePr/>
                 <a:graphic xmlns:a="http://schemas.openxmlformats.org/drawingml/2006/main">
                   <a:graphicData uri="http://schemas.microsoft.com/office/word/2010/wordprocessingShape">
                     <wps:wsp>
-                      <wps:cNvSpPr txBox="1"/>
+                      <wps:cNvCnPr/>
                       <wps:spPr>
-                        <a:xfrm>
+                        <a:xfrm flipV="1">
                           <a:off x="0" y="0"/>
-                          <a:ext cx="2083981" cy="358188"/>
+                          <a:ext cx="33669" cy="4227328"/>
                         </a:xfrm>
-                        <a:prstGeom prst="rect">
+                        <a:prstGeom prst="straightConnector1">
                           <a:avLst/>
                         </a:prstGeom>
-                        <a:solidFill>
-                          <a:schemeClr val="lt1"/>
-                        </a:solidFill>
-                        <a:ln w="6350">
-                          <a:noFill/>
+                        <a:ln>
+                          <a:tailEnd type="triangle"/>
                         </a:ln>
                       </wps:spPr>
-                      <wps:txbx>
-                        <w:txbxContent>
-                          <w:p>
-                            <w:r>
-                              <w:t>FEASIBILITY FOR THE TEAM</w:t>
-                            </w:r>
-                          </w:p>
-                        </w:txbxContent>
-                      </wps:txbx>
-                      <wps:bodyPr rot="0" spcFirstLastPara="0" vertOverflow="overflow" horzOverflow="overflow" vert="horz" wrap="square" lIns="91440" tIns="45720" rIns="91440" bIns="45720" numCol="1" spcCol="0" rtlCol="0" fromWordArt="0" anchor="t" anchorCtr="0" forceAA="0" compatLnSpc="1">
-                        <a:prstTxWarp prst="textNoShape">
-                          <a:avLst/>
-                        </a:prstTxWarp>
-                        <a:noAutofit/>
-                      </wps:bodyPr>
+                      <wps:style>
+                        <a:lnRef idx="1">
+                          <a:schemeClr val="accent1"/>
+                        </a:lnRef>
+                        <a:fillRef idx="0">
+                          <a:schemeClr val="accent1"/>
+                        </a:fillRef>
+                        <a:effectRef idx="0">
+                          <a:schemeClr val="accent1"/>
+                        </a:effectRef>
+                        <a:fontRef idx="minor">
+                          <a:schemeClr val="tx1"/>
+                        </a:fontRef>
+                      </wps:style>
+                      <wps:bodyPr/>
                     </wps:wsp>
                   </a:graphicData>
                 </a:graphic>
@@ -481,17 +1049,12 @@
           </mc:Choice>
           <mc:Fallback>
             <w:pict>
-              <v:shape w14:anchorId="666F7235" id="Text Box 4" o:spid="_x0000_s1031" type="#_x0000_t202" style="position:absolute;margin-left:166.6pt;margin-top:285.5pt;width:164.1pt;height:28.2pt;z-index:251663360;visibility:visible;mso-wrap-style:square;mso-width-percent:0;mso-height-percent:0;mso-wrap-distance-left:9pt;mso-wrap-distance-top:0;mso-wrap-distance-right:9pt;mso-wrap-distance-bottom:0;mso-position-horizontal:absolute;mso-position-horizontal-relative:margin;mso-position-vertical:absolute;mso-position-vertical-relative:text;mso-width-percent:0;mso-height-percent:0;mso-width-relative:margin;mso-height-relative:margin;v-text-anchor:top" o:gfxdata="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" fillcolor="white [3201]" stroked="f" strokeweight=".5pt">
-                <v:textbox>
-                  <w:txbxContent>
-                    <w:p>
-                      <w:r>
-                        <w:t>FEASIBILITY FOR THE TEAM</w:t>
-                      </w:r>
-                    </w:p>
-                  </w:txbxContent>
-                </v:textbox>
-                <w10:wrap anchorx="margin"/>
+              <v:shapetype w14:anchorId="60039A34" id="_x0000_t32" coordsize="21600,21600" o:spt="32" o:oned="t" path="m,l21600,21600e" filled="f">
+                <v:path arrowok="t" fillok="f" o:connecttype="none"/>
+                <o:lock v:ext="edit" shapetype="t"/>
+              </v:shapetype>
+              <v:shape id="Straight Arrow Connector 1" o:spid="_x0000_s1026" type="#_x0000_t32" style="position:absolute;margin-left:36.85pt;margin-top:-15.4pt;width:2.65pt;height:332.85pt;flip:y;z-index:251659264;visibility:visible;mso-wrap-style:square;mso-width-percent:0;mso-height-percent:0;mso-wrap-distance-left:9pt;mso-wrap-distance-top:0;mso-wrap-distance-right:9pt;mso-wrap-distance-bottom:0;mso-position-horizontal:absolute;mso-position-horizontal-relative:text;mso-position-vertical:absolute;mso-position-vertical-relative:text;mso-width-percent:0;mso-height-percent:0;mso-width-relative:margin;mso-height-relative:margin" o:gfxdata="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" strokecolor="#4472c4 [3204]" strokeweight=".5pt">
+                <v:stroke endarrow="block" joinstyle="miter"/>
               </v:shape>
             </w:pict>
           </mc:Fallback>
@@ -504,27 +1067,27 @@
         <mc:AlternateContent>
           <mc:Choice Requires="wps">
             <w:drawing>
-              <wp:anchor distT="0" distB="0" distL="114300" distR="114300" simplePos="0" relativeHeight="251659264" behindDoc="0" locked="0" layoutInCell="1" allowOverlap="1" wp14:anchorId="7397F4D5" wp14:editId="68EA1107">
+              <wp:anchor distT="0" distB="0" distL="114300" distR="114300" simplePos="0" relativeHeight="251660288" behindDoc="0" locked="0" layoutInCell="1" allowOverlap="1" wp14:anchorId="0603291A" wp14:editId="70EEBE11">
                 <wp:simplePos x="0" y="0"/>
                 <wp:positionH relativeFrom="column">
-                  <wp:posOffset>499745</wp:posOffset>
+                  <wp:posOffset>513715</wp:posOffset>
                 </wp:positionH>
                 <wp:positionV relativeFrom="paragraph">
-                  <wp:posOffset>-196850</wp:posOffset>
+                  <wp:posOffset>4029075</wp:posOffset>
                 </wp:positionV>
-                <wp:extent cx="0" cy="3727450"/>
-                <wp:effectExtent l="76200" t="38100" r="57150" b="25400"/>
+                <wp:extent cx="5401945" cy="0"/>
+                <wp:effectExtent l="0" t="76200" r="27305" b="95250"/>
                 <wp:wrapNone/>
-                <wp:docPr id="1" name="Straight Arrow Connector 1"/>
+                <wp:docPr id="2" name="Straight Arrow Connector 2"/>
                 <wp:cNvGraphicFramePr/>
                 <a:graphic xmlns:a="http://schemas.openxmlformats.org/drawingml/2006/main">
                   <a:graphicData uri="http://schemas.microsoft.com/office/word/2010/wordprocessingShape">
                     <wps:wsp>
                       <wps:cNvCnPr/>
                       <wps:spPr>
-                        <a:xfrm flipV="1">
+                        <a:xfrm>
                           <a:off x="0" y="0"/>
-                          <a:ext cx="0" cy="3727450"/>
+                          <a:ext cx="5401945" cy="0"/>
                         </a:xfrm>
                         <a:prstGeom prst="straightConnector1">
                           <a:avLst/>
@@ -556,11 +1119,7 @@
           </mc:Choice>
           <mc:Fallback>
             <w:pict>
-              <v:shapetype w14:anchorId="4BFB1363" id="_x0000_t32" coordsize="21600,21600" o:spt="32" o:oned="t" path="m,l21600,21600e" filled="f">
-                <v:path arrowok="t" fillok="f" o:connecttype="none"/>
-                <o:lock v:ext="edit" shapetype="t"/>
-              </v:shapetype>
-              <v:shape id="Straight Arrow Connector 1" o:spid="_x0000_s1026" type="#_x0000_t32" style="position:absolute;margin-left:39.35pt;margin-top:-15.5pt;width:0;height:293.5pt;flip:y;z-index:251659264;visibility:visible;mso-wrap-style:square;mso-wrap-distance-left:9pt;mso-wrap-distance-top:0;mso-wrap-distance-right:9pt;mso-wrap-distance-bottom:0;mso-position-horizontal:absolute;mso-position-horizontal-relative:text;mso-position-vertical:absolute;mso-position-vertical-relative:text" o:gfxdata="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" strokecolor="#4472c4 [3204]" strokeweight=".5pt">
+              <v:shape w14:anchorId="481E4D19" id="Straight Arrow Connector 2" o:spid="_x0000_s1026" type="#_x0000_t32" style="position:absolute;margin-left:40.45pt;margin-top:317.25pt;width:425.35pt;height:0;z-index:251660288;visibility:visible;mso-wrap-style:square;mso-wrap-distance-left:9pt;mso-wrap-distance-top:0;mso-wrap-distance-right:9pt;mso-wrap-distance-bottom:0;mso-position-horizontal:absolute;mso-position-horizontal-relative:text;mso-position-vertical:absolute;mso-position-vertical-relative:text" o:gfxdata="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" strokecolor="#4472c4 [3204]" strokeweight=".5pt">
                 <v:stroke endarrow="block" joinstyle="miter"/>
               </v:shape>
             </w:pict>
@@ -574,60 +1133,1012 @@
         <mc:AlternateContent>
           <mc:Choice Requires="wps">
             <w:drawing>
-              <wp:anchor distT="0" distB="0" distL="114300" distR="114300" simplePos="0" relativeHeight="251660288" behindDoc="0" locked="0" layoutInCell="1" allowOverlap="1" wp14:anchorId="0603291A" wp14:editId="54AF6CB4">
+              <wp:anchor distT="0" distB="0" distL="114300" distR="114300" simplePos="0" relativeHeight="251663360" behindDoc="0" locked="0" layoutInCell="1" allowOverlap="1" wp14:anchorId="666F7235" wp14:editId="52931DE5">
                 <wp:simplePos x="0" y="0"/>
-                <wp:positionH relativeFrom="column">
-                  <wp:posOffset>513959</wp:posOffset>
+                <wp:positionH relativeFrom="margin">
+                  <wp:posOffset>2115820</wp:posOffset>
                 </wp:positionH>
                 <wp:positionV relativeFrom="paragraph">
-                  <wp:posOffset>3537829</wp:posOffset>
+                  <wp:posOffset>4116705</wp:posOffset>
                 </wp:positionV>
-                <wp:extent cx="5401993" cy="0"/>
-                <wp:effectExtent l="0" t="76200" r="27305" b="95250"/>
+                <wp:extent cx="2083435" cy="358140"/>
+                <wp:effectExtent l="0" t="0" r="0" b="3810"/>
                 <wp:wrapNone/>
-                <wp:docPr id="2" name="Straight Arrow Connector 2"/>
+                <wp:docPr id="4" name="Text Box 4"/>
                 <wp:cNvGraphicFramePr/>
                 <a:graphic xmlns:a="http://schemas.openxmlformats.org/drawingml/2006/main">
                   <a:graphicData uri="http://schemas.microsoft.com/office/word/2010/wordprocessingShape">
                     <wps:wsp>
-                      <wps:cNvCnPr/>
+                      <wps:cNvSpPr txBox="1"/>
                       <wps:spPr>
                         <a:xfrm>
                           <a:off x="0" y="0"/>
-                          <a:ext cx="5401993" cy="0"/>
+                          <a:ext cx="2083435" cy="358140"/>
                         </a:xfrm>
-                        <a:prstGeom prst="straightConnector1">
+                        <a:prstGeom prst="rect">
                           <a:avLst/>
                         </a:prstGeom>
-                        <a:ln>
-                          <a:tailEnd type="triangle"/>
+                        <a:solidFill>
+                          <a:schemeClr val="lt1"/>
+                        </a:solidFill>
+                        <a:ln w="6350">
+                          <a:noFill/>
                         </a:ln>
                       </wps:spPr>
-                      <wps:style>
-                        <a:lnRef idx="1">
-                          <a:schemeClr val="accent1"/>
-                        </a:lnRef>
-                        <a:fillRef idx="0">
-                          <a:schemeClr val="accent1"/>
-                        </a:fillRef>
-                        <a:effectRef idx="0">
-                          <a:schemeClr val="accent1"/>
-                        </a:effectRef>
-                        <a:fontRef idx="minor">
-                          <a:schemeClr val="tx1"/>
-                        </a:fontRef>
-                      </wps:style>
-                      <wps:bodyPr/>
+                      <wps:txbx>
+                        <w:txbxContent>
+                          <w:p>
+                            <w:r>
+                              <w:t>FEASIBILITY FOR THE TEAM</w:t>
+                            </w:r>
+                          </w:p>
+                        </w:txbxContent>
+                      </wps:txbx>
+                      <wps:bodyPr rot="0" spcFirstLastPara="0" vertOverflow="overflow" horzOverflow="overflow" vert="horz" wrap="square" lIns="91440" tIns="45720" rIns="91440" bIns="45720" numCol="1" spcCol="0" rtlCol="0" fromWordArt="0" anchor="t" anchorCtr="0" forceAA="0" compatLnSpc="1">
+                        <a:prstTxWarp prst="textNoShape">
+                          <a:avLst/>
+                        </a:prstTxWarp>
+                        <a:noAutofit/>
+                      </wps:bodyPr>
                     </wps:wsp>
                   </a:graphicData>
                 </a:graphic>
+                <wp14:sizeRelH relativeFrom="margin">
+                  <wp14:pctWidth>0</wp14:pctWidth>
+                </wp14:sizeRelH>
+                <wp14:sizeRelV relativeFrom="margin">
+                  <wp14:pctHeight>0</wp14:pctHeight>
+                </wp14:sizeRelV>
               </wp:anchor>
             </w:drawing>
           </mc:Choice>
           <mc:Fallback>
             <w:pict>
-              <v:shape w14:anchorId="7B7FC321" id="Straight Arrow Connector 2" o:spid="_x0000_s1026" type="#_x0000_t32" style="position:absolute;margin-left:40.45pt;margin-top:278.55pt;width:425.35pt;height:0;z-index:251660288;visibility:visible;mso-wrap-style:square;mso-wrap-distance-left:9pt;mso-wrap-distance-top:0;mso-wrap-distance-right:9pt;mso-wrap-distance-bottom:0;mso-position-horizontal:absolute;mso-position-horizontal-relative:text;mso-position-vertical:absolute;mso-position-vertical-relative:text" o:gfxdata="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" strokecolor="#4472c4 [3204]" strokeweight=".5pt">
-                <v:stroke endarrow="block" joinstyle="miter"/>
+              <v:shape w14:anchorId="666F7235" id="Text Box 4" o:spid="_x0000_s1035" type="#_x0000_t202" style="position:absolute;margin-left:166.6pt;margin-top:324.15pt;width:164.05pt;height:28.2pt;z-index:251663360;visibility:visible;mso-wrap-style:square;mso-width-percent:0;mso-height-percent:0;mso-wrap-distance-left:9pt;mso-wrap-distance-top:0;mso-wrap-distance-right:9pt;mso-wrap-distance-bottom:0;mso-position-horizontal:absolute;mso-position-horizontal-relative:margin;mso-position-vertical:absolute;mso-position-vertical-relative:text;mso-width-percent:0;mso-height-percent:0;mso-width-relative:margin;mso-height-relative:margin;v-text-anchor:top" o:gfxdata="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" fillcolor="white [3201]" stroked="f" strokeweight=".5pt">
+                <v:textbox>
+                  <w:txbxContent>
+                    <w:p>
+                      <w:r>
+                        <w:t>FEASIBILITY FOR THE TEAM</w:t>
+                      </w:r>
+                    </w:p>
+                  </w:txbxContent>
+                </v:textbox>
+                <w10:wrap anchorx="margin"/>
+              </v:shape>
+            </w:pict>
+          </mc:Fallback>
+        </mc:AlternateContent>
+      </w:r>
+      <w:r>
+        <w:rPr>
+          <w:noProof/>
+        </w:rPr>
+        <mc:AlternateContent>
+          <mc:Choice Requires="wps">
+            <w:drawing>
+              <wp:anchor distT="0" distB="0" distL="114300" distR="114300" simplePos="0" relativeHeight="251666432" behindDoc="0" locked="0" layoutInCell="1" allowOverlap="1" wp14:anchorId="5C02E939" wp14:editId="475CEA3E">
+                <wp:simplePos x="0" y="0"/>
+                <wp:positionH relativeFrom="column">
+                  <wp:posOffset>375285</wp:posOffset>
+                </wp:positionH>
+                <wp:positionV relativeFrom="paragraph">
+                  <wp:posOffset>4162425</wp:posOffset>
+                </wp:positionV>
+                <wp:extent cx="594995" cy="297180"/>
+                <wp:effectExtent l="0" t="0" r="0" b="7620"/>
+                <wp:wrapNone/>
+                <wp:docPr id="6" name="Text Box 6"/>
+                <wp:cNvGraphicFramePr/>
+                <a:graphic xmlns:a="http://schemas.openxmlformats.org/drawingml/2006/main">
+                  <a:graphicData uri="http://schemas.microsoft.com/office/word/2010/wordprocessingShape">
+                    <wps:wsp>
+                      <wps:cNvSpPr txBox="1"/>
+                      <wps:spPr>
+                        <a:xfrm>
+                          <a:off x="0" y="0"/>
+                          <a:ext cx="594995" cy="297180"/>
+                        </a:xfrm>
+                        <a:prstGeom prst="rect">
+                          <a:avLst/>
+                        </a:prstGeom>
+                        <a:solidFill>
+                          <a:schemeClr val="lt1"/>
+                        </a:solidFill>
+                        <a:ln w="6350">
+                          <a:noFill/>
+                        </a:ln>
+                      </wps:spPr>
+                      <wps:txbx>
+                        <w:txbxContent>
+                          <w:p>
+                            <w:r>
+                              <w:t>LOW</w:t>
+                            </w:r>
+                          </w:p>
+                        </w:txbxContent>
+                      </wps:txbx>
+                      <wps:bodyPr rot="0" spcFirstLastPara="0" vertOverflow="overflow" horzOverflow="overflow" vert="horz" wrap="square" lIns="91440" tIns="45720" rIns="91440" bIns="45720" numCol="1" spcCol="0" rtlCol="0" fromWordArt="0" anchor="t" anchorCtr="0" forceAA="0" compatLnSpc="1">
+                        <a:prstTxWarp prst="textNoShape">
+                          <a:avLst/>
+                        </a:prstTxWarp>
+                        <a:noAutofit/>
+                      </wps:bodyPr>
+                    </wps:wsp>
+                  </a:graphicData>
+                </a:graphic>
+                <wp14:sizeRelV relativeFrom="margin">
+                  <wp14:pctHeight>0</wp14:pctHeight>
+                </wp14:sizeRelV>
+              </wp:anchor>
+            </w:drawing>
+          </mc:Choice>
+          <mc:Fallback>
+            <w:pict>
+              <v:shape w14:anchorId="5C02E939" id="Text Box 6" o:spid="_x0000_s1036" type="#_x0000_t202" style="position:absolute;margin-left:29.55pt;margin-top:327.75pt;width:46.85pt;height:23.4pt;z-index:251666432;visibility:visible;mso-wrap-style:square;mso-height-percent:0;mso-wrap-distance-left:9pt;mso-wrap-distance-top:0;mso-wrap-distance-right:9pt;mso-wrap-distance-bottom:0;mso-position-horizontal:absolute;mso-position-horizontal-relative:text;mso-position-vertical:absolute;mso-position-vertical-relative:text;mso-height-percent:0;mso-height-relative:margin;v-text-anchor:top" o:gfxdata="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" fillcolor="white [3201]" stroked="f" strokeweight=".5pt">
+                <v:textbox>
+                  <w:txbxContent>
+                    <w:p>
+                      <w:r>
+                        <w:t>LOW</w:t>
+                      </w:r>
+                    </w:p>
+                  </w:txbxContent>
+                </v:textbox>
+              </v:shape>
+            </w:pict>
+          </mc:Fallback>
+        </mc:AlternateContent>
+      </w:r>
+      <w:r>
+        <w:rPr>
+          <w:noProof/>
+        </w:rPr>
+        <mc:AlternateContent>
+          <mc:Choice Requires="wps">
+            <w:drawing>
+              <wp:anchor distT="0" distB="0" distL="114300" distR="114300" simplePos="0" relativeHeight="251668480" behindDoc="0" locked="0" layoutInCell="1" allowOverlap="1" wp14:anchorId="529F022F" wp14:editId="130111A7">
+                <wp:simplePos x="0" y="0"/>
+                <wp:positionH relativeFrom="margin">
+                  <wp:posOffset>5348605</wp:posOffset>
+                </wp:positionH>
+                <wp:positionV relativeFrom="paragraph">
+                  <wp:posOffset>4120353</wp:posOffset>
+                </wp:positionV>
+                <wp:extent cx="594995" cy="297180"/>
+                <wp:effectExtent l="0" t="0" r="0" b="7620"/>
+                <wp:wrapNone/>
+                <wp:docPr id="7" name="Text Box 7"/>
+                <wp:cNvGraphicFramePr/>
+                <a:graphic xmlns:a="http://schemas.openxmlformats.org/drawingml/2006/main">
+                  <a:graphicData uri="http://schemas.microsoft.com/office/word/2010/wordprocessingShape">
+                    <wps:wsp>
+                      <wps:cNvSpPr txBox="1"/>
+                      <wps:spPr>
+                        <a:xfrm>
+                          <a:off x="0" y="0"/>
+                          <a:ext cx="594995" cy="297180"/>
+                        </a:xfrm>
+                        <a:prstGeom prst="rect">
+                          <a:avLst/>
+                        </a:prstGeom>
+                        <a:solidFill>
+                          <a:schemeClr val="lt1"/>
+                        </a:solidFill>
+                        <a:ln w="6350">
+                          <a:noFill/>
+                        </a:ln>
+                      </wps:spPr>
+                      <wps:txbx>
+                        <w:txbxContent>
+                          <w:p>
+                            <w:r>
+                              <w:t>HIGH</w:t>
+                            </w:r>
+                          </w:p>
+                        </w:txbxContent>
+                      </wps:txbx>
+                      <wps:bodyPr rot="0" spcFirstLastPara="0" vertOverflow="overflow" horzOverflow="overflow" vert="horz" wrap="square" lIns="91440" tIns="45720" rIns="91440" bIns="45720" numCol="1" spcCol="0" rtlCol="0" fromWordArt="0" anchor="t" anchorCtr="0" forceAA="0" compatLnSpc="1">
+                        <a:prstTxWarp prst="textNoShape">
+                          <a:avLst/>
+                        </a:prstTxWarp>
+                        <a:noAutofit/>
+                      </wps:bodyPr>
+                    </wps:wsp>
+                  </a:graphicData>
+                </a:graphic>
+                <wp14:sizeRelV relativeFrom="margin">
+                  <wp14:pctHeight>0</wp14:pctHeight>
+                </wp14:sizeRelV>
+              </wp:anchor>
+            </w:drawing>
+          </mc:Choice>
+          <mc:Fallback>
+            <w:pict>
+              <v:shape w14:anchorId="529F022F" id="Text Box 7" o:spid="_x0000_s1037" type="#_x0000_t202" style="position:absolute;margin-left:421.15pt;margin-top:324.45pt;width:46.85pt;height:23.4pt;z-index:251668480;visibility:visible;mso-wrap-style:square;mso-height-percent:0;mso-wrap-distance-left:9pt;mso-wrap-distance-top:0;mso-wrap-distance-right:9pt;mso-wrap-distance-bottom:0;mso-position-horizontal:absolute;mso-position-horizontal-relative:margin;mso-position-vertical:absolute;mso-position-vertical-relative:text;mso-height-percent:0;mso-height-relative:margin;v-text-anchor:top" o:gfxdata="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" fillcolor="white [3201]" stroked="f" strokeweight=".5pt">
+                <v:textbox>
+                  <w:txbxContent>
+                    <w:p>
+                      <w:r>
+                        <w:t>HIGH</w:t>
+                      </w:r>
+                    </w:p>
+                  </w:txbxContent>
+                </v:textbox>
+                <w10:wrap anchorx="margin"/>
+              </v:shape>
+            </w:pict>
+          </mc:Fallback>
+        </mc:AlternateContent>
+      </w:r>
+      <w:r>
+        <w:rPr>
+          <w:noProof/>
+        </w:rPr>
+        <mc:AlternateContent>
+          <mc:Choice Requires="wps">
+            <w:drawing>
+              <wp:anchor distT="0" distB="0" distL="114300" distR="114300" simplePos="0" relativeHeight="251689984" behindDoc="0" locked="0" layoutInCell="1" allowOverlap="1" wp14:anchorId="49713F48" wp14:editId="493BADDA">
+                <wp:simplePos x="0" y="0"/>
+                <wp:positionH relativeFrom="column">
+                  <wp:posOffset>914400</wp:posOffset>
+                </wp:positionH>
+                <wp:positionV relativeFrom="paragraph">
+                  <wp:posOffset>2381693</wp:posOffset>
+                </wp:positionV>
+                <wp:extent cx="1892595" cy="563526"/>
+                <wp:effectExtent l="0" t="0" r="0" b="8255"/>
+                <wp:wrapNone/>
+                <wp:docPr id="18" name="Text Box 18"/>
+                <wp:cNvGraphicFramePr/>
+                <a:graphic xmlns:a="http://schemas.openxmlformats.org/drawingml/2006/main">
+                  <a:graphicData uri="http://schemas.microsoft.com/office/word/2010/wordprocessingShape">
+                    <wps:wsp>
+                      <wps:cNvSpPr txBox="1"/>
+                      <wps:spPr>
+                        <a:xfrm>
+                          <a:off x="0" y="0"/>
+                          <a:ext cx="1892595" cy="563526"/>
+                        </a:xfrm>
+                        <a:prstGeom prst="rect">
+                          <a:avLst/>
+                        </a:prstGeom>
+                        <a:solidFill>
+                          <a:schemeClr val="accent2">
+                            <a:lumMod val="40000"/>
+                            <a:lumOff val="60000"/>
+                          </a:schemeClr>
+                        </a:solidFill>
+                        <a:ln w="6350">
+                          <a:noFill/>
+                        </a:ln>
+                      </wps:spPr>
+                      <wps:txbx>
+                        <w:txbxContent>
+                          <w:p>
+                            <w:r>
+                              <w:rPr>
+                                <w:rFonts w:ascii="Segoe UI" w:hAnsi="Segoe UI" w:cs="Segoe UI"/>
+                                <w:color w:val="134D30"/>
+                                <w:shd w:val="clear" w:color="auto" w:fill="FFFFFF"/>
+                              </w:rPr>
+                              <w:t>R</w:t>
+                            </w:r>
+                            <w:r>
+                              <w:rPr>
+                                <w:rFonts w:ascii="Segoe UI" w:hAnsi="Segoe UI" w:cs="Segoe UI"/>
+                                <w:color w:val="134D30"/>
+                                <w:shd w:val="clear" w:color="auto" w:fill="FFFFFF"/>
+                              </w:rPr>
+                              <w:t>e-direct back to your page after a set time e.g.30 min</w:t>
+                            </w:r>
+                          </w:p>
+                        </w:txbxContent>
+                      </wps:txbx>
+                      <wps:bodyPr rot="0" spcFirstLastPara="0" vertOverflow="overflow" horzOverflow="overflow" vert="horz" wrap="square" lIns="91440" tIns="45720" rIns="91440" bIns="45720" numCol="1" spcCol="0" rtlCol="0" fromWordArt="0" anchor="t" anchorCtr="0" forceAA="0" compatLnSpc="1">
+                        <a:prstTxWarp prst="textNoShape">
+                          <a:avLst/>
+                        </a:prstTxWarp>
+                        <a:noAutofit/>
+                      </wps:bodyPr>
+                    </wps:wsp>
+                  </a:graphicData>
+                </a:graphic>
+                <wp14:sizeRelH relativeFrom="margin">
+                  <wp14:pctWidth>0</wp14:pctWidth>
+                </wp14:sizeRelH>
+                <wp14:sizeRelV relativeFrom="margin">
+                  <wp14:pctHeight>0</wp14:pctHeight>
+                </wp14:sizeRelV>
+              </wp:anchor>
+            </w:drawing>
+          </mc:Choice>
+          <mc:Fallback>
+            <w:pict>
+              <v:shape w14:anchorId="49713F48" id="Text Box 18" o:spid="_x0000_s1038" type="#_x0000_t202" style="position:absolute;margin-left:1in;margin-top:187.55pt;width:149pt;height:44.35pt;z-index:251689984;visibility:visible;mso-wrap-style:square;mso-width-percent:0;mso-height-percent:0;mso-wrap-distance-left:9pt;mso-wrap-distance-top:0;mso-wrap-distance-right:9pt;mso-wrap-distance-bottom:0;mso-position-horizontal:absolute;mso-position-horizontal-relative:text;mso-position-vertical:absolute;mso-position-vertical-relative:text;mso-width-percent:0;mso-height-percent:0;mso-width-relative:margin;mso-height-relative:margin;v-text-anchor:top" o:gfxdata="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" fillcolor="#f7caac [1301]" stroked="f" strokeweight=".5pt">
+                <v:textbox>
+                  <w:txbxContent>
+                    <w:p>
+                      <w:r>
+                        <w:rPr>
+                          <w:rFonts w:ascii="Segoe UI" w:hAnsi="Segoe UI" w:cs="Segoe UI"/>
+                          <w:color w:val="134D30"/>
+                          <w:shd w:val="clear" w:color="auto" w:fill="FFFFFF"/>
+                        </w:rPr>
+                        <w:t>R</w:t>
+                      </w:r>
+                      <w:r>
+                        <w:rPr>
+                          <w:rFonts w:ascii="Segoe UI" w:hAnsi="Segoe UI" w:cs="Segoe UI"/>
+                          <w:color w:val="134D30"/>
+                          <w:shd w:val="clear" w:color="auto" w:fill="FFFFFF"/>
+                        </w:rPr>
+                        <w:t>e-direct back to your page after a set time e.g.30 min</w:t>
+                      </w:r>
+                    </w:p>
+                  </w:txbxContent>
+                </v:textbox>
+              </v:shape>
+            </w:pict>
+          </mc:Fallback>
+        </mc:AlternateContent>
+      </w:r>
+      <w:r>
+        <w:rPr>
+          <w:noProof/>
+        </w:rPr>
+        <mc:AlternateContent>
+          <mc:Choice Requires="wps">
+            <w:drawing>
+              <wp:anchor distT="0" distB="0" distL="114300" distR="114300" simplePos="0" relativeHeight="251687936" behindDoc="0" locked="0" layoutInCell="1" allowOverlap="1" wp14:anchorId="49C3729B" wp14:editId="11895C77">
+                <wp:simplePos x="0" y="0"/>
+                <wp:positionH relativeFrom="margin">
+                  <wp:posOffset>851003</wp:posOffset>
+                </wp:positionH>
+                <wp:positionV relativeFrom="paragraph">
+                  <wp:posOffset>2061786</wp:posOffset>
+                </wp:positionV>
+                <wp:extent cx="2732449" cy="297432"/>
+                <wp:effectExtent l="0" t="0" r="0" b="7620"/>
+                <wp:wrapNone/>
+                <wp:docPr id="17" name="Text Box 17"/>
+                <wp:cNvGraphicFramePr/>
+                <a:graphic xmlns:a="http://schemas.openxmlformats.org/drawingml/2006/main">
+                  <a:graphicData uri="http://schemas.microsoft.com/office/word/2010/wordprocessingShape">
+                    <wps:wsp>
+                      <wps:cNvSpPr txBox="1"/>
+                      <wps:spPr>
+                        <a:xfrm>
+                          <a:off x="0" y="0"/>
+                          <a:ext cx="2732449" cy="297432"/>
+                        </a:xfrm>
+                        <a:prstGeom prst="rect">
+                          <a:avLst/>
+                        </a:prstGeom>
+                        <a:solidFill>
+                          <a:schemeClr val="accent2">
+                            <a:lumMod val="40000"/>
+                            <a:lumOff val="60000"/>
+                          </a:schemeClr>
+                        </a:solidFill>
+                        <a:ln w="6350">
+                          <a:noFill/>
+                        </a:ln>
+                      </wps:spPr>
+                      <wps:txbx>
+                        <w:txbxContent>
+                          <w:p>
+                            <w:r>
+                              <w:rPr>
+                                <w:rFonts w:ascii="Segoe UI" w:hAnsi="Segoe UI" w:cs="Segoe UI"/>
+                                <w:color w:val="134D30"/>
+                                <w:shd w:val="clear" w:color="auto" w:fill="FFFFFF"/>
+                              </w:rPr>
+                              <w:t xml:space="preserve">Delete all other user’s works </w:t>
+                            </w:r>
+                          </w:p>
+                        </w:txbxContent>
+                      </wps:txbx>
+                      <wps:bodyPr rot="0" spcFirstLastPara="0" vertOverflow="overflow" horzOverflow="overflow" vert="horz" wrap="square" lIns="91440" tIns="45720" rIns="91440" bIns="45720" numCol="1" spcCol="0" rtlCol="0" fromWordArt="0" anchor="t" anchorCtr="0" forceAA="0" compatLnSpc="1">
+                        <a:prstTxWarp prst="textNoShape">
+                          <a:avLst/>
+                        </a:prstTxWarp>
+                        <a:noAutofit/>
+                      </wps:bodyPr>
+                    </wps:wsp>
+                  </a:graphicData>
+                </a:graphic>
+                <wp14:sizeRelH relativeFrom="margin">
+                  <wp14:pctWidth>0</wp14:pctWidth>
+                </wp14:sizeRelH>
+                <wp14:sizeRelV relativeFrom="margin">
+                  <wp14:pctHeight>0</wp14:pctHeight>
+                </wp14:sizeRelV>
+              </wp:anchor>
+            </w:drawing>
+          </mc:Choice>
+          <mc:Fallback>
+            <w:pict>
+              <v:shape w14:anchorId="49C3729B" id="Text Box 17" o:spid="_x0000_s1039" type="#_x0000_t202" style="position:absolute;margin-left:67pt;margin-top:162.35pt;width:215.15pt;height:23.4pt;z-index:251687936;visibility:visible;mso-wrap-style:square;mso-width-percent:0;mso-height-percent:0;mso-wrap-distance-left:9pt;mso-wrap-distance-top:0;mso-wrap-distance-right:9pt;mso-wrap-distance-bottom:0;mso-position-horizontal:absolute;mso-position-horizontal-relative:margin;mso-position-vertical:absolute;mso-position-vertical-relative:text;mso-width-percent:0;mso-height-percent:0;mso-width-relative:margin;mso-height-relative:margin;v-text-anchor:top" o:gfxdata="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" fillcolor="#f7caac [1301]" stroked="f" strokeweight=".5pt">
+                <v:textbox>
+                  <w:txbxContent>
+                    <w:p>
+                      <w:r>
+                        <w:rPr>
+                          <w:rFonts w:ascii="Segoe UI" w:hAnsi="Segoe UI" w:cs="Segoe UI"/>
+                          <w:color w:val="134D30"/>
+                          <w:shd w:val="clear" w:color="auto" w:fill="FFFFFF"/>
+                        </w:rPr>
+                        <w:t xml:space="preserve">Delete all other user’s works </w:t>
+                      </w:r>
+                    </w:p>
+                  </w:txbxContent>
+                </v:textbox>
+                <w10:wrap anchorx="margin"/>
+              </v:shape>
+            </w:pict>
+          </mc:Fallback>
+        </mc:AlternateContent>
+      </w:r>
+      <w:r>
+        <w:rPr>
+          <w:noProof/>
+        </w:rPr>
+        <mc:AlternateContent>
+          <mc:Choice Requires="wps">
+            <w:drawing>
+              <wp:anchor distT="0" distB="0" distL="114300" distR="114300" simplePos="0" relativeHeight="251685888" behindDoc="0" locked="0" layoutInCell="1" allowOverlap="1" wp14:anchorId="558E6D2C" wp14:editId="5DACF3A8">
+                <wp:simplePos x="0" y="0"/>
+                <wp:positionH relativeFrom="column">
+                  <wp:posOffset>3426682</wp:posOffset>
+                </wp:positionH>
+                <wp:positionV relativeFrom="paragraph">
+                  <wp:posOffset>-453552</wp:posOffset>
+                </wp:positionV>
+                <wp:extent cx="1297172" cy="329609"/>
+                <wp:effectExtent l="0" t="0" r="0" b="0"/>
+                <wp:wrapNone/>
+                <wp:docPr id="16" name="Text Box 16"/>
+                <wp:cNvGraphicFramePr/>
+                <a:graphic xmlns:a="http://schemas.openxmlformats.org/drawingml/2006/main">
+                  <a:graphicData uri="http://schemas.microsoft.com/office/word/2010/wordprocessingShape">
+                    <wps:wsp>
+                      <wps:cNvSpPr txBox="1"/>
+                      <wps:spPr>
+                        <a:xfrm>
+                          <a:off x="0" y="0"/>
+                          <a:ext cx="1297172" cy="329609"/>
+                        </a:xfrm>
+                        <a:prstGeom prst="rect">
+                          <a:avLst/>
+                        </a:prstGeom>
+                        <a:solidFill>
+                          <a:schemeClr val="accent6">
+                            <a:lumMod val="20000"/>
+                            <a:lumOff val="80000"/>
+                          </a:schemeClr>
+                        </a:solidFill>
+                        <a:ln w="6350">
+                          <a:noFill/>
+                        </a:ln>
+                      </wps:spPr>
+                      <wps:txbx>
+                        <w:txbxContent>
+                          <w:p>
+                            <w:r>
+                              <w:rPr>
+                                <w:rFonts w:ascii="Segoe UI" w:hAnsi="Segoe UI" w:cs="Segoe UI"/>
+                                <w:color w:val="134D30"/>
+                                <w:shd w:val="clear" w:color="auto" w:fill="FFFFFF"/>
+                              </w:rPr>
+                              <w:t>Filter button</w:t>
+                            </w:r>
+                          </w:p>
+                        </w:txbxContent>
+                      </wps:txbx>
+                      <wps:bodyPr rot="0" spcFirstLastPara="0" vertOverflow="overflow" horzOverflow="overflow" vert="horz" wrap="square" lIns="91440" tIns="45720" rIns="91440" bIns="45720" numCol="1" spcCol="0" rtlCol="0" fromWordArt="0" anchor="t" anchorCtr="0" forceAA="0" compatLnSpc="1">
+                        <a:prstTxWarp prst="textNoShape">
+                          <a:avLst/>
+                        </a:prstTxWarp>
+                        <a:noAutofit/>
+                      </wps:bodyPr>
+                    </wps:wsp>
+                  </a:graphicData>
+                </a:graphic>
+                <wp14:sizeRelH relativeFrom="margin">
+                  <wp14:pctWidth>0</wp14:pctWidth>
+                </wp14:sizeRelH>
+                <wp14:sizeRelV relativeFrom="margin">
+                  <wp14:pctHeight>0</wp14:pctHeight>
+                </wp14:sizeRelV>
+              </wp:anchor>
+            </w:drawing>
+          </mc:Choice>
+          <mc:Fallback>
+            <w:pict>
+              <v:shape w14:anchorId="558E6D2C" id="Text Box 16" o:spid="_x0000_s1040" type="#_x0000_t202" style="position:absolute;margin-left:269.8pt;margin-top:-35.7pt;width:102.15pt;height:25.95pt;z-index:251685888;visibility:visible;mso-wrap-style:square;mso-width-percent:0;mso-height-percent:0;mso-wrap-distance-left:9pt;mso-wrap-distance-top:0;mso-wrap-distance-right:9pt;mso-wrap-distance-bottom:0;mso-position-horizontal:absolute;mso-position-horizontal-relative:text;mso-position-vertical:absolute;mso-position-vertical-relative:text;mso-width-percent:0;mso-height-percent:0;mso-width-relative:margin;mso-height-relative:margin;v-text-anchor:top" o:gfxdata="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" fillcolor="#e2efd9 [665]" stroked="f" strokeweight=".5pt">
+                <v:textbox>
+                  <w:txbxContent>
+                    <w:p>
+                      <w:r>
+                        <w:rPr>
+                          <w:rFonts w:ascii="Segoe UI" w:hAnsi="Segoe UI" w:cs="Segoe UI"/>
+                          <w:color w:val="134D30"/>
+                          <w:shd w:val="clear" w:color="auto" w:fill="FFFFFF"/>
+                        </w:rPr>
+                        <w:t>Filter button</w:t>
+                      </w:r>
+                    </w:p>
+                  </w:txbxContent>
+                </v:textbox>
+              </v:shape>
+            </w:pict>
+          </mc:Fallback>
+        </mc:AlternateContent>
+      </w:r>
+      <w:r>
+        <w:rPr>
+          <w:noProof/>
+        </w:rPr>
+        <mc:AlternateContent>
+          <mc:Choice Requires="wps">
+            <w:drawing>
+              <wp:anchor distT="0" distB="0" distL="114300" distR="114300" simplePos="0" relativeHeight="251683840" behindDoc="0" locked="0" layoutInCell="1" allowOverlap="1" wp14:anchorId="16ABC6D8" wp14:editId="120A9223">
+                <wp:simplePos x="0" y="0"/>
+                <wp:positionH relativeFrom="column">
+                  <wp:posOffset>542260</wp:posOffset>
+                </wp:positionH>
+                <wp:positionV relativeFrom="paragraph">
+                  <wp:posOffset>2945219</wp:posOffset>
+                </wp:positionV>
+                <wp:extent cx="2445489" cy="563526"/>
+                <wp:effectExtent l="0" t="0" r="0" b="8255"/>
+                <wp:wrapNone/>
+                <wp:docPr id="15" name="Text Box 15"/>
+                <wp:cNvGraphicFramePr/>
+                <a:graphic xmlns:a="http://schemas.openxmlformats.org/drawingml/2006/main">
+                  <a:graphicData uri="http://schemas.microsoft.com/office/word/2010/wordprocessingShape">
+                    <wps:wsp>
+                      <wps:cNvSpPr txBox="1"/>
+                      <wps:spPr>
+                        <a:xfrm>
+                          <a:off x="0" y="0"/>
+                          <a:ext cx="2445489" cy="563526"/>
+                        </a:xfrm>
+                        <a:prstGeom prst="rect">
+                          <a:avLst/>
+                        </a:prstGeom>
+                        <a:solidFill>
+                          <a:schemeClr val="accent2">
+                            <a:lumMod val="40000"/>
+                            <a:lumOff val="60000"/>
+                          </a:schemeClr>
+                        </a:solidFill>
+                        <a:ln w="6350">
+                          <a:noFill/>
+                        </a:ln>
+                      </wps:spPr>
+                      <wps:txbx>
+                        <w:txbxContent>
+                          <w:p>
+                            <w:r>
+                              <w:rPr>
+                                <w:rFonts w:ascii="Segoe UI" w:hAnsi="Segoe UI" w:cs="Segoe UI"/>
+                                <w:color w:val="134D30"/>
+                                <w:shd w:val="clear" w:color="auto" w:fill="FFFFFF"/>
+                              </w:rPr>
+                              <w:t>Activity logger of users shown to us every-time changes occur</w:t>
+                            </w:r>
+                          </w:p>
+                        </w:txbxContent>
+                      </wps:txbx>
+                      <wps:bodyPr rot="0" spcFirstLastPara="0" vertOverflow="overflow" horzOverflow="overflow" vert="horz" wrap="square" lIns="91440" tIns="45720" rIns="91440" bIns="45720" numCol="1" spcCol="0" rtlCol="0" fromWordArt="0" anchor="t" anchorCtr="0" forceAA="0" compatLnSpc="1">
+                        <a:prstTxWarp prst="textNoShape">
+                          <a:avLst/>
+                        </a:prstTxWarp>
+                        <a:noAutofit/>
+                      </wps:bodyPr>
+                    </wps:wsp>
+                  </a:graphicData>
+                </a:graphic>
+                <wp14:sizeRelH relativeFrom="margin">
+                  <wp14:pctWidth>0</wp14:pctWidth>
+                </wp14:sizeRelH>
+                <wp14:sizeRelV relativeFrom="margin">
+                  <wp14:pctHeight>0</wp14:pctHeight>
+                </wp14:sizeRelV>
+              </wp:anchor>
+            </w:drawing>
+          </mc:Choice>
+          <mc:Fallback>
+            <w:pict>
+              <v:shape w14:anchorId="16ABC6D8" id="Text Box 15" o:spid="_x0000_s1041" type="#_x0000_t202" style="position:absolute;margin-left:42.7pt;margin-top:231.9pt;width:192.55pt;height:44.35pt;z-index:251683840;visibility:visible;mso-wrap-style:square;mso-width-percent:0;mso-height-percent:0;mso-wrap-distance-left:9pt;mso-wrap-distance-top:0;mso-wrap-distance-right:9pt;mso-wrap-distance-bottom:0;mso-position-horizontal:absolute;mso-position-horizontal-relative:text;mso-position-vertical:absolute;mso-position-vertical-relative:text;mso-width-percent:0;mso-height-percent:0;mso-width-relative:margin;mso-height-relative:margin;v-text-anchor:top" o:gfxdata="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" fillcolor="#f7caac [1301]" stroked="f" strokeweight=".5pt">
+                <v:textbox>
+                  <w:txbxContent>
+                    <w:p>
+                      <w:r>
+                        <w:rPr>
+                          <w:rFonts w:ascii="Segoe UI" w:hAnsi="Segoe UI" w:cs="Segoe UI"/>
+                          <w:color w:val="134D30"/>
+                          <w:shd w:val="clear" w:color="auto" w:fill="FFFFFF"/>
+                        </w:rPr>
+                        <w:t>Activity logger of users shown to us every-time changes occur</w:t>
+                      </w:r>
+                    </w:p>
+                  </w:txbxContent>
+                </v:textbox>
+              </v:shape>
+            </w:pict>
+          </mc:Fallback>
+        </mc:AlternateContent>
+      </w:r>
+      <w:r>
+        <w:rPr>
+          <w:noProof/>
+        </w:rPr>
+        <mc:AlternateContent>
+          <mc:Choice Requires="wps">
+            <w:drawing>
+              <wp:anchor distT="0" distB="0" distL="114300" distR="114300" simplePos="0" relativeHeight="251675648" behindDoc="0" locked="0" layoutInCell="1" allowOverlap="1" wp14:anchorId="45B44082" wp14:editId="6C9DC3E1">
+                <wp:simplePos x="0" y="0"/>
+                <wp:positionH relativeFrom="column">
+                  <wp:posOffset>4751867</wp:posOffset>
+                </wp:positionH>
+                <wp:positionV relativeFrom="paragraph">
+                  <wp:posOffset>191135</wp:posOffset>
+                </wp:positionV>
+                <wp:extent cx="1945758" cy="563526"/>
+                <wp:effectExtent l="0" t="0" r="0" b="8255"/>
+                <wp:wrapNone/>
+                <wp:docPr id="11" name="Text Box 11"/>
+                <wp:cNvGraphicFramePr/>
+                <a:graphic xmlns:a="http://schemas.openxmlformats.org/drawingml/2006/main">
+                  <a:graphicData uri="http://schemas.microsoft.com/office/word/2010/wordprocessingShape">
+                    <wps:wsp>
+                      <wps:cNvSpPr txBox="1"/>
+                      <wps:spPr>
+                        <a:xfrm>
+                          <a:off x="0" y="0"/>
+                          <a:ext cx="1945758" cy="563526"/>
+                        </a:xfrm>
+                        <a:prstGeom prst="rect">
+                          <a:avLst/>
+                        </a:prstGeom>
+                        <a:solidFill>
+                          <a:schemeClr val="accent6">
+                            <a:lumMod val="20000"/>
+                            <a:lumOff val="80000"/>
+                          </a:schemeClr>
+                        </a:solidFill>
+                        <a:ln w="6350">
+                          <a:noFill/>
+                        </a:ln>
+                      </wps:spPr>
+                      <wps:txbx>
+                        <w:txbxContent>
+                          <w:p>
+                            <w:r>
+                              <w:rPr>
+                                <w:rFonts w:ascii="Segoe UI" w:hAnsi="Segoe UI" w:cs="Segoe UI"/>
+                                <w:color w:val="134D30"/>
+                                <w:shd w:val="clear" w:color="auto" w:fill="FFFFFF"/>
+                              </w:rPr>
+                              <w:t>Button at the top to redirect to dashboard</w:t>
+                            </w:r>
+                          </w:p>
+                        </w:txbxContent>
+                      </wps:txbx>
+                      <wps:bodyPr rot="0" spcFirstLastPara="0" vertOverflow="overflow" horzOverflow="overflow" vert="horz" wrap="square" lIns="91440" tIns="45720" rIns="91440" bIns="45720" numCol="1" spcCol="0" rtlCol="0" fromWordArt="0" anchor="t" anchorCtr="0" forceAA="0" compatLnSpc="1">
+                        <a:prstTxWarp prst="textNoShape">
+                          <a:avLst/>
+                        </a:prstTxWarp>
+                        <a:noAutofit/>
+                      </wps:bodyPr>
+                    </wps:wsp>
+                  </a:graphicData>
+                </a:graphic>
+                <wp14:sizeRelH relativeFrom="margin">
+                  <wp14:pctWidth>0</wp14:pctWidth>
+                </wp14:sizeRelH>
+                <wp14:sizeRelV relativeFrom="margin">
+                  <wp14:pctHeight>0</wp14:pctHeight>
+                </wp14:sizeRelV>
+              </wp:anchor>
+            </w:drawing>
+          </mc:Choice>
+          <mc:Fallback>
+            <w:pict>
+              <v:shape w14:anchorId="45B44082" id="Text Box 11" o:spid="_x0000_s1042" type="#_x0000_t202" style="position:absolute;margin-left:374.15pt;margin-top:15.05pt;width:153.2pt;height:44.35pt;z-index:251675648;visibility:visible;mso-wrap-style:square;mso-width-percent:0;mso-height-percent:0;mso-wrap-distance-left:9pt;mso-wrap-distance-top:0;mso-wrap-distance-right:9pt;mso-wrap-distance-bottom:0;mso-position-horizontal:absolute;mso-position-horizontal-relative:text;mso-position-vertical:absolute;mso-position-vertical-relative:text;mso-width-percent:0;mso-height-percent:0;mso-width-relative:margin;mso-height-relative:margin;v-text-anchor:top" o:gfxdata="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" fillcolor="#e2efd9 [665]" stroked="f" strokeweight=".5pt">
+                <v:textbox>
+                  <w:txbxContent>
+                    <w:p>
+                      <w:r>
+                        <w:rPr>
+                          <w:rFonts w:ascii="Segoe UI" w:hAnsi="Segoe UI" w:cs="Segoe UI"/>
+                          <w:color w:val="134D30"/>
+                          <w:shd w:val="clear" w:color="auto" w:fill="FFFFFF"/>
+                        </w:rPr>
+                        <w:t>Button at the top to redirect to dashboard</w:t>
+                      </w:r>
+                    </w:p>
+                  </w:txbxContent>
+                </v:textbox>
+              </v:shape>
+            </w:pict>
+          </mc:Fallback>
+        </mc:AlternateContent>
+      </w:r>
+      <w:r>
+        <w:rPr>
+          <w:noProof/>
+        </w:rPr>
+        <mc:AlternateContent>
+          <mc:Choice Requires="wps">
+            <w:drawing>
+              <wp:anchor distT="0" distB="0" distL="114300" distR="114300" simplePos="0" relativeHeight="251673600" behindDoc="0" locked="0" layoutInCell="1" allowOverlap="1" wp14:anchorId="782A4F2E" wp14:editId="7B707BC1">
+                <wp:simplePos x="0" y="0"/>
+                <wp:positionH relativeFrom="column">
+                  <wp:posOffset>4795195</wp:posOffset>
+                </wp:positionH>
+                <wp:positionV relativeFrom="paragraph">
+                  <wp:posOffset>-170327</wp:posOffset>
+                </wp:positionV>
+                <wp:extent cx="1626781" cy="329609"/>
+                <wp:effectExtent l="0" t="0" r="0" b="0"/>
+                <wp:wrapNone/>
+                <wp:docPr id="10" name="Text Box 10"/>
+                <wp:cNvGraphicFramePr/>
+                <a:graphic xmlns:a="http://schemas.openxmlformats.org/drawingml/2006/main">
+                  <a:graphicData uri="http://schemas.microsoft.com/office/word/2010/wordprocessingShape">
+                    <wps:wsp>
+                      <wps:cNvSpPr txBox="1"/>
+                      <wps:spPr>
+                        <a:xfrm>
+                          <a:off x="0" y="0"/>
+                          <a:ext cx="1626781" cy="329609"/>
+                        </a:xfrm>
+                        <a:prstGeom prst="rect">
+                          <a:avLst/>
+                        </a:prstGeom>
+                        <a:solidFill>
+                          <a:schemeClr val="accent6">
+                            <a:lumMod val="20000"/>
+                            <a:lumOff val="80000"/>
+                          </a:schemeClr>
+                        </a:solidFill>
+                        <a:ln w="6350">
+                          <a:noFill/>
+                        </a:ln>
+                      </wps:spPr>
+                      <wps:txbx>
+                        <w:txbxContent>
+                          <w:p>
+                            <w:r>
+                              <w:rPr>
+                                <w:rFonts w:ascii="Segoe UI" w:hAnsi="Segoe UI" w:cs="Segoe UI"/>
+                                <w:color w:val="134D30"/>
+                                <w:shd w:val="clear" w:color="auto" w:fill="FFFFFF"/>
+                              </w:rPr>
+                              <w:t>Remember me button</w:t>
+                            </w:r>
+                          </w:p>
+                        </w:txbxContent>
+                      </wps:txbx>
+                      <wps:bodyPr rot="0" spcFirstLastPara="0" vertOverflow="overflow" horzOverflow="overflow" vert="horz" wrap="square" lIns="91440" tIns="45720" rIns="91440" bIns="45720" numCol="1" spcCol="0" rtlCol="0" fromWordArt="0" anchor="t" anchorCtr="0" forceAA="0" compatLnSpc="1">
+                        <a:prstTxWarp prst="textNoShape">
+                          <a:avLst/>
+                        </a:prstTxWarp>
+                        <a:noAutofit/>
+                      </wps:bodyPr>
+                    </wps:wsp>
+                  </a:graphicData>
+                </a:graphic>
+                <wp14:sizeRelH relativeFrom="margin">
+                  <wp14:pctWidth>0</wp14:pctWidth>
+                </wp14:sizeRelH>
+                <wp14:sizeRelV relativeFrom="margin">
+                  <wp14:pctHeight>0</wp14:pctHeight>
+                </wp14:sizeRelV>
+              </wp:anchor>
+            </w:drawing>
+          </mc:Choice>
+          <mc:Fallback>
+            <w:pict>
+              <v:shape w14:anchorId="782A4F2E" id="Text Box 10" o:spid="_x0000_s1043" type="#_x0000_t202" style="position:absolute;margin-left:377.55pt;margin-top:-13.4pt;width:128.1pt;height:25.95pt;z-index:251673600;visibility:visible;mso-wrap-style:square;mso-width-percent:0;mso-height-percent:0;mso-wrap-distance-left:9pt;mso-wrap-distance-top:0;mso-wrap-distance-right:9pt;mso-wrap-distance-bottom:0;mso-position-horizontal:absolute;mso-position-horizontal-relative:text;mso-position-vertical:absolute;mso-position-vertical-relative:text;mso-width-percent:0;mso-height-percent:0;mso-width-relative:margin;mso-height-relative:margin;v-text-anchor:top" o:gfxdata="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" fillcolor="#e2efd9 [665]" stroked="f" strokeweight=".5pt">
+                <v:textbox>
+                  <w:txbxContent>
+                    <w:p>
+                      <w:r>
+                        <w:rPr>
+                          <w:rFonts w:ascii="Segoe UI" w:hAnsi="Segoe UI" w:cs="Segoe UI"/>
+                          <w:color w:val="134D30"/>
+                          <w:shd w:val="clear" w:color="auto" w:fill="FFFFFF"/>
+                        </w:rPr>
+                        <w:t>Remember me button</w:t>
+                      </w:r>
+                    </w:p>
+                  </w:txbxContent>
+                </v:textbox>
+              </v:shape>
+            </w:pict>
+          </mc:Fallback>
+        </mc:AlternateContent>
+      </w:r>
+      <w:r>
+        <w:rPr>
+          <w:noProof/>
+        </w:rPr>
+        <mc:AlternateContent>
+          <mc:Choice Requires="wps">
+            <w:drawing>
+              <wp:anchor distT="0" distB="0" distL="114300" distR="114300" simplePos="0" relativeHeight="251671552" behindDoc="0" locked="0" layoutInCell="1" allowOverlap="1" wp14:anchorId="2A2C290F" wp14:editId="018CBBB6">
+                <wp:simplePos x="0" y="0"/>
+                <wp:positionH relativeFrom="column">
+                  <wp:posOffset>3455582</wp:posOffset>
+                </wp:positionH>
+                <wp:positionV relativeFrom="paragraph">
+                  <wp:posOffset>-159488</wp:posOffset>
+                </wp:positionV>
+                <wp:extent cx="1297172" cy="329609"/>
+                <wp:effectExtent l="0" t="0" r="0" b="0"/>
+                <wp:wrapNone/>
+                <wp:docPr id="9" name="Text Box 9"/>
+                <wp:cNvGraphicFramePr/>
+                <a:graphic xmlns:a="http://schemas.openxmlformats.org/drawingml/2006/main">
+                  <a:graphicData uri="http://schemas.microsoft.com/office/word/2010/wordprocessingShape">
+                    <wps:wsp>
+                      <wps:cNvSpPr txBox="1"/>
+                      <wps:spPr>
+                        <a:xfrm>
+                          <a:off x="0" y="0"/>
+                          <a:ext cx="1297172" cy="329609"/>
+                        </a:xfrm>
+                        <a:prstGeom prst="rect">
+                          <a:avLst/>
+                        </a:prstGeom>
+                        <a:solidFill>
+                          <a:schemeClr val="accent6">
+                            <a:lumMod val="20000"/>
+                            <a:lumOff val="80000"/>
+                          </a:schemeClr>
+                        </a:solidFill>
+                        <a:ln w="6350">
+                          <a:noFill/>
+                        </a:ln>
+                      </wps:spPr>
+                      <wps:txbx>
+                        <w:txbxContent>
+                          <w:p>
+                            <w:r>
+                              <w:rPr>
+                                <w:rFonts w:ascii="Segoe UI" w:hAnsi="Segoe UI" w:cs="Segoe UI"/>
+                                <w:color w:val="134D30"/>
+                                <w:shd w:val="clear" w:color="auto" w:fill="FFFFFF"/>
+                              </w:rPr>
+                              <w:t>QR Code sign-in</w:t>
+                            </w:r>
+                          </w:p>
+                        </w:txbxContent>
+                      </wps:txbx>
+                      <wps:bodyPr rot="0" spcFirstLastPara="0" vertOverflow="overflow" horzOverflow="overflow" vert="horz" wrap="square" lIns="91440" tIns="45720" rIns="91440" bIns="45720" numCol="1" spcCol="0" rtlCol="0" fromWordArt="0" anchor="t" anchorCtr="0" forceAA="0" compatLnSpc="1">
+                        <a:prstTxWarp prst="textNoShape">
+                          <a:avLst/>
+                        </a:prstTxWarp>
+                        <a:noAutofit/>
+                      </wps:bodyPr>
+                    </wps:wsp>
+                  </a:graphicData>
+                </a:graphic>
+                <wp14:sizeRelH relativeFrom="margin">
+                  <wp14:pctWidth>0</wp14:pctWidth>
+                </wp14:sizeRelH>
+                <wp14:sizeRelV relativeFrom="margin">
+                  <wp14:pctHeight>0</wp14:pctHeight>
+                </wp14:sizeRelV>
+              </wp:anchor>
+            </w:drawing>
+          </mc:Choice>
+          <mc:Fallback>
+            <w:pict>
+              <v:shape w14:anchorId="2A2C290F" id="Text Box 9" o:spid="_x0000_s1044" type="#_x0000_t202" style="position:absolute;margin-left:272.1pt;margin-top:-12.55pt;width:102.15pt;height:25.95pt;z-index:251671552;visibility:visible;mso-wrap-style:square;mso-width-percent:0;mso-height-percent:0;mso-wrap-distance-left:9pt;mso-wrap-distance-top:0;mso-wrap-distance-right:9pt;mso-wrap-distance-bottom:0;mso-position-horizontal:absolute;mso-position-horizontal-relative:text;mso-position-vertical:absolute;mso-position-vertical-relative:text;mso-width-percent:0;mso-height-percent:0;mso-width-relative:margin;mso-height-relative:margin;v-text-anchor:top" o:gfxdata="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" fillcolor="#e2efd9 [665]" stroked="f" strokeweight=".5pt">
+                <v:textbox>
+                  <w:txbxContent>
+                    <w:p>
+                      <w:r>
+                        <w:rPr>
+                          <w:rFonts w:ascii="Segoe UI" w:hAnsi="Segoe UI" w:cs="Segoe UI"/>
+                          <w:color w:val="134D30"/>
+                          <w:shd w:val="clear" w:color="auto" w:fill="FFFFFF"/>
+                        </w:rPr>
+                        <w:t>QR Code sign-in</w:t>
+                      </w:r>
+                    </w:p>
+                  </w:txbxContent>
+                </v:textbox>
+              </v:shape>
+            </w:pict>
+          </mc:Fallback>
+        </mc:AlternateContent>
+      </w:r>
+      <w:r>
+        <w:rPr>
+          <w:noProof/>
+        </w:rPr>
+        <mc:AlternateContent>
+          <mc:Choice Requires="wps">
+            <w:drawing>
+              <wp:anchor distT="0" distB="0" distL="114300" distR="114300" simplePos="0" relativeHeight="251661312" behindDoc="0" locked="0" layoutInCell="1" allowOverlap="1" wp14:anchorId="47836E0A" wp14:editId="265C4A0B">
+                <wp:simplePos x="0" y="0"/>
+                <wp:positionH relativeFrom="margin">
+                  <wp:posOffset>-412277</wp:posOffset>
+                </wp:positionH>
+                <wp:positionV relativeFrom="paragraph">
+                  <wp:posOffset>831215</wp:posOffset>
+                </wp:positionV>
+                <wp:extent cx="1366837" cy="358140"/>
+                <wp:effectExtent l="8890" t="0" r="0" b="0"/>
+                <wp:wrapNone/>
+                <wp:docPr id="3" name="Text Box 3"/>
+                <wp:cNvGraphicFramePr/>
+                <a:graphic xmlns:a="http://schemas.openxmlformats.org/drawingml/2006/main">
+                  <a:graphicData uri="http://schemas.microsoft.com/office/word/2010/wordprocessingShape">
+                    <wps:wsp>
+                      <wps:cNvSpPr txBox="1"/>
+                      <wps:spPr>
+                        <a:xfrm rot="16200000">
+                          <a:off x="0" y="0"/>
+                          <a:ext cx="1366837" cy="358140"/>
+                        </a:xfrm>
+                        <a:prstGeom prst="rect">
+                          <a:avLst/>
+                        </a:prstGeom>
+                        <a:solidFill>
+                          <a:schemeClr val="lt1"/>
+                        </a:solidFill>
+                        <a:ln w="6350">
+                          <a:noFill/>
+                        </a:ln>
+                      </wps:spPr>
+                      <wps:txbx>
+                        <w:txbxContent>
+                          <w:p>
+                            <w:r>
+                              <w:t>VALUE TO USER</w:t>
+                            </w:r>
+                          </w:p>
+                        </w:txbxContent>
+                      </wps:txbx>
+                      <wps:bodyPr rot="0" spcFirstLastPara="0" vertOverflow="overflow" horzOverflow="overflow" vert="horz" wrap="square" lIns="91440" tIns="45720" rIns="91440" bIns="45720" numCol="1" spcCol="0" rtlCol="0" fromWordArt="0" anchor="t" anchorCtr="0" forceAA="0" compatLnSpc="1">
+                        <a:prstTxWarp prst="textNoShape">
+                          <a:avLst/>
+                        </a:prstTxWarp>
+                        <a:noAutofit/>
+                      </wps:bodyPr>
+                    </wps:wsp>
+                  </a:graphicData>
+                </a:graphic>
+                <wp14:sizeRelH relativeFrom="margin">
+                  <wp14:pctWidth>0</wp14:pctWidth>
+                </wp14:sizeRelH>
+                <wp14:sizeRelV relativeFrom="margin">
+                  <wp14:pctHeight>0</wp14:pctHeight>
+                </wp14:sizeRelV>
+              </wp:anchor>
+            </w:drawing>
+          </mc:Choice>
+          <mc:Fallback>
+            <w:pict>
+              <v:shape w14:anchorId="47836E0A" id="Text Box 3" o:spid="_x0000_s1045" type="#_x0000_t202" style="position:absolute;margin-left:-32.45pt;margin-top:65.45pt;width:107.6pt;height:28.2pt;rotation:-90;z-index:251661312;visibility:visible;mso-wrap-style:square;mso-width-percent:0;mso-height-percent:0;mso-wrap-distance-left:9pt;mso-wrap-distance-top:0;mso-wrap-distance-right:9pt;mso-wrap-distance-bottom:0;mso-position-horizontal:absolute;mso-position-horizontal-relative:margin;mso-position-vertical:absolute;mso-position-vertical-relative:text;mso-width-percent:0;mso-height-percent:0;mso-width-relative:margin;mso-height-relative:margin;v-text-anchor:top" o:gfxdata="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" fillcolor="white [3201]" stroked="f" strokeweight=".5pt">
+                <v:textbox>
+                  <w:txbxContent>
+                    <w:p>
+                      <w:r>
+                        <w:t>VALUE TO USER</w:t>
+                      </w:r>
+                    </w:p>
+                  </w:txbxContent>
+                </v:textbox>
+                <w10:wrap anchorx="margin"/>
               </v:shape>
             </w:pict>
           </mc:Fallback>
@@ -1042,7 +2553,7 @@
   <w:style w:type="paragraph" w:default="1" w:styleId="Normal">
     <w:name w:val="Normal"/>
     <w:qFormat/>
-    <w:rsid w:val="00E66E68"/>
+    <w:rsid w:val="002F3A1F"/>
   </w:style>
   <w:style w:type="character" w:default="1" w:styleId="DefaultParagraphFont">
     <w:name w:val="Default Paragraph Font"/>

</xml_diff>

<commit_message>
added feasibility and value graph img
</commit_message>
<xml_diff>
--- a/startup/problem_statement/value&feasibiliy.docx
+++ b/startup/problem_statement/value&feasibiliy.docx
@@ -3,6 +3,383 @@
 <w:document xmlns:wpc="http://schemas.microsoft.com/office/word/2010/wordprocessingCanvas" xmlns:cx="http://schemas.microsoft.com/office/drawing/2014/chartex" xmlns:cx1="http://schemas.microsoft.com/office/drawing/2015/9/8/chartex" xmlns:cx2="http://schemas.microsoft.com/office/drawing/2015/10/21/chartex" xmlns:cx3="http://schemas.microsoft.com/office/drawing/2016/5/9/chartex" xmlns:cx4="http://schemas.microsoft.com/office/drawing/2016/5/10/chartex" xmlns:cx5="http://schemas.microsoft.com/office/drawing/2016/5/11/chartex" xmlns:cx6="http://schemas.microsoft.com/office/drawing/2016/5/12/chartex" xmlns:cx7="http://schemas.microsoft.com/office/drawing/2016/5/13/chartex" xmlns:cx8="http://schemas.microsoft.com/office/drawing/2016/5/14/chartex" xmlns:mc="http://schemas.openxmlformats.org/markup-compatibility/2006" xmlns:aink="http://schemas.microsoft.com/office/drawing/2016/ink" xmlns:am3d="http://schemas.microsoft.com/office/drawing/2017/model3d" xmlns:o="urn:schemas-microsoft-com:office:office" xmlns:r="http://schemas.openxmlformats.org/officeDocument/2006/relationships" xmlns:m="http://schemas.openxmlformats.org/officeDocument/2006/math" xmlns:v="urn:schemas-microsoft-com:vml" xmlns:wp14="http://schemas.microsoft.com/office/word/2010/wordprocessingDrawing" xmlns:wp="http://schemas.openxmlformats.org/drawingml/2006/wordprocessingDrawing" xmlns:w10="urn:schemas-microsoft-com:office:word" xmlns:w="http://schemas.openxmlformats.org/wordprocessingml/2006/main" xmlns:w14="http://schemas.microsoft.com/office/word/2010/wordml" xmlns:w15="http://schemas.microsoft.com/office/word/2012/wordml" xmlns:w16cex="http://schemas.microsoft.com/office/word/2018/wordml/cex" xmlns:w16cid="http://schemas.microsoft.com/office/word/2016/wordml/cid" xmlns:w16="http://schemas.microsoft.com/office/word/2018/wordml" xmlns:w16se="http://schemas.microsoft.com/office/word/2015/wordml/symex" xmlns:wpg="http://schemas.microsoft.com/office/word/2010/wordprocessingGroup" xmlns:wpi="http://schemas.microsoft.com/office/word/2010/wordprocessingInk" xmlns:wne="http://schemas.microsoft.com/office/word/2006/wordml" xmlns:wps="http://schemas.microsoft.com/office/word/2010/wordprocessingShape" mc:Ignorable="w14 w15 w16se w16cid w16 w16cex wp14">
   <w:body>
     <w:p>
+      <w:r>
+        <w:rPr>
+          <w:noProof/>
+        </w:rPr>
+        <mc:AlternateContent>
+          <mc:Choice Requires="wps">
+            <w:drawing>
+              <wp:anchor distT="0" distB="0" distL="114300" distR="114300" simplePos="0" relativeHeight="251668480" behindDoc="0" locked="0" layoutInCell="1" allowOverlap="1" wp14:anchorId="529F022F" wp14:editId="30DBFFE9">
+                <wp:simplePos x="0" y="0"/>
+                <wp:positionH relativeFrom="margin">
+                  <wp:posOffset>5912131</wp:posOffset>
+                </wp:positionH>
+                <wp:positionV relativeFrom="paragraph">
+                  <wp:posOffset>4087983</wp:posOffset>
+                </wp:positionV>
+                <wp:extent cx="594995" cy="297180"/>
+                <wp:effectExtent l="0" t="0" r="0" b="7620"/>
+                <wp:wrapNone/>
+                <wp:docPr id="7" name="Text Box 7"/>
+                <wp:cNvGraphicFramePr/>
+                <a:graphic xmlns:a="http://schemas.openxmlformats.org/drawingml/2006/main">
+                  <a:graphicData uri="http://schemas.microsoft.com/office/word/2010/wordprocessingShape">
+                    <wps:wsp>
+                      <wps:cNvSpPr txBox="1"/>
+                      <wps:spPr>
+                        <a:xfrm>
+                          <a:off x="0" y="0"/>
+                          <a:ext cx="594995" cy="297180"/>
+                        </a:xfrm>
+                        <a:prstGeom prst="rect">
+                          <a:avLst/>
+                        </a:prstGeom>
+                        <a:solidFill>
+                          <a:schemeClr val="lt1"/>
+                        </a:solidFill>
+                        <a:ln w="6350">
+                          <a:noFill/>
+                        </a:ln>
+                      </wps:spPr>
+                      <wps:txbx>
+                        <w:txbxContent>
+                          <w:p>
+                            <w:r>
+                              <w:t>HIGH</w:t>
+                            </w:r>
+                          </w:p>
+                        </w:txbxContent>
+                      </wps:txbx>
+                      <wps:bodyPr rot="0" spcFirstLastPara="0" vertOverflow="overflow" horzOverflow="overflow" vert="horz" wrap="square" lIns="91440" tIns="45720" rIns="91440" bIns="45720" numCol="1" spcCol="0" rtlCol="0" fromWordArt="0" anchor="t" anchorCtr="0" forceAA="0" compatLnSpc="1">
+                        <a:prstTxWarp prst="textNoShape">
+                          <a:avLst/>
+                        </a:prstTxWarp>
+                        <a:noAutofit/>
+                      </wps:bodyPr>
+                    </wps:wsp>
+                  </a:graphicData>
+                </a:graphic>
+                <wp14:sizeRelV relativeFrom="margin">
+                  <wp14:pctHeight>0</wp14:pctHeight>
+                </wp14:sizeRelV>
+              </wp:anchor>
+            </w:drawing>
+          </mc:Choice>
+          <mc:Fallback>
+            <w:pict>
+              <v:shapetype w14:anchorId="529F022F" id="_x0000_t202" coordsize="21600,21600" o:spt="202" path="m,l,21600r21600,l21600,xe">
+                <v:stroke joinstyle="miter"/>
+                <v:path gradientshapeok="t" o:connecttype="rect"/>
+              </v:shapetype>
+              <v:shape id="Text Box 7" o:spid="_x0000_s1026" type="#_x0000_t202" style="position:absolute;margin-left:465.5pt;margin-top:321.9pt;width:46.85pt;height:23.4pt;z-index:251668480;visibility:visible;mso-wrap-style:square;mso-height-percent:0;mso-wrap-distance-left:9pt;mso-wrap-distance-top:0;mso-wrap-distance-right:9pt;mso-wrap-distance-bottom:0;mso-position-horizontal:absolute;mso-position-horizontal-relative:margin;mso-position-vertical:absolute;mso-position-vertical-relative:text;mso-height-percent:0;mso-height-relative:margin;v-text-anchor:top" o:gfxdata="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" fillcolor="white [3201]" stroked="f" strokeweight=".5pt">
+                <v:textbox>
+                  <w:txbxContent>
+                    <w:p>
+                      <w:r>
+                        <w:t>HIGH</w:t>
+                      </w:r>
+                    </w:p>
+                  </w:txbxContent>
+                </v:textbox>
+                <w10:wrap anchorx="margin"/>
+              </v:shape>
+            </w:pict>
+          </mc:Fallback>
+        </mc:AlternateContent>
+      </w:r>
+      <w:r>
+        <w:rPr>
+          <w:noProof/>
+        </w:rPr>
+        <mc:AlternateContent>
+          <mc:Choice Requires="wps">
+            <w:drawing>
+              <wp:anchor distT="0" distB="0" distL="114300" distR="114300" simplePos="0" relativeHeight="251660288" behindDoc="0" locked="0" layoutInCell="1" allowOverlap="1" wp14:anchorId="0603291A" wp14:editId="360BC5F7">
+                <wp:simplePos x="0" y="0"/>
+                <wp:positionH relativeFrom="column">
+                  <wp:posOffset>510363</wp:posOffset>
+                </wp:positionH>
+                <wp:positionV relativeFrom="paragraph">
+                  <wp:posOffset>3976577</wp:posOffset>
+                </wp:positionV>
+                <wp:extent cx="6028660" cy="54935"/>
+                <wp:effectExtent l="0" t="76200" r="10795" b="40640"/>
+                <wp:wrapNone/>
+                <wp:docPr id="2" name="Straight Arrow Connector 2"/>
+                <wp:cNvGraphicFramePr/>
+                <a:graphic xmlns:a="http://schemas.openxmlformats.org/drawingml/2006/main">
+                  <a:graphicData uri="http://schemas.microsoft.com/office/word/2010/wordprocessingShape">
+                    <wps:wsp>
+                      <wps:cNvCnPr/>
+                      <wps:spPr>
+                        <a:xfrm flipV="1">
+                          <a:off x="0" y="0"/>
+                          <a:ext cx="6028660" cy="54935"/>
+                        </a:xfrm>
+                        <a:prstGeom prst="straightConnector1">
+                          <a:avLst/>
+                        </a:prstGeom>
+                        <a:ln>
+                          <a:tailEnd type="triangle"/>
+                        </a:ln>
+                      </wps:spPr>
+                      <wps:style>
+                        <a:lnRef idx="1">
+                          <a:schemeClr val="accent1"/>
+                        </a:lnRef>
+                        <a:fillRef idx="0">
+                          <a:schemeClr val="accent1"/>
+                        </a:fillRef>
+                        <a:effectRef idx="0">
+                          <a:schemeClr val="accent1"/>
+                        </a:effectRef>
+                        <a:fontRef idx="minor">
+                          <a:schemeClr val="tx1"/>
+                        </a:fontRef>
+                      </wps:style>
+                      <wps:bodyPr/>
+                    </wps:wsp>
+                  </a:graphicData>
+                </a:graphic>
+                <wp14:sizeRelH relativeFrom="margin">
+                  <wp14:pctWidth>0</wp14:pctWidth>
+                </wp14:sizeRelH>
+                <wp14:sizeRelV relativeFrom="margin">
+                  <wp14:pctHeight>0</wp14:pctHeight>
+                </wp14:sizeRelV>
+              </wp:anchor>
+            </w:drawing>
+          </mc:Choice>
+          <mc:Fallback>
+            <w:pict>
+              <v:shapetype w14:anchorId="64488256" id="_x0000_t32" coordsize="21600,21600" o:spt="32" o:oned="t" path="m,l21600,21600e" filled="f">
+                <v:path arrowok="t" fillok="f" o:connecttype="none"/>
+                <o:lock v:ext="edit" shapetype="t"/>
+              </v:shapetype>
+              <v:shape id="Straight Arrow Connector 2" o:spid="_x0000_s1026" type="#_x0000_t32" style="position:absolute;margin-left:40.2pt;margin-top:313.1pt;width:474.7pt;height:4.35pt;flip:y;z-index:251660288;visibility:visible;mso-wrap-style:square;mso-width-percent:0;mso-height-percent:0;mso-wrap-distance-left:9pt;mso-wrap-distance-top:0;mso-wrap-distance-right:9pt;mso-wrap-distance-bottom:0;mso-position-horizontal:absolute;mso-position-horizontal-relative:text;mso-position-vertical:absolute;mso-position-vertical-relative:text;mso-width-percent:0;mso-height-percent:0;mso-width-relative:margin;mso-height-relative:margin" o:gfxdata="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" strokecolor="#4472c4 [3204]" strokeweight=".5pt">
+                <v:stroke endarrow="block" joinstyle="miter"/>
+              </v:shape>
+            </w:pict>
+          </mc:Fallback>
+        </mc:AlternateContent>
+      </w:r>
+      <w:r>
+        <w:rPr>
+          <w:noProof/>
+        </w:rPr>
+        <mc:AlternateContent>
+          <mc:Choice Requires="wps">
+            <w:drawing>
+              <wp:anchor distT="0" distB="0" distL="114300" distR="114300" simplePos="0" relativeHeight="251670528" behindDoc="0" locked="0" layoutInCell="1" allowOverlap="1" wp14:anchorId="5C89CF29" wp14:editId="2FF3865D">
+                <wp:simplePos x="0" y="0"/>
+                <wp:positionH relativeFrom="margin">
+                  <wp:posOffset>-110342</wp:posOffset>
+                </wp:positionH>
+                <wp:positionV relativeFrom="paragraph">
+                  <wp:posOffset>-429009</wp:posOffset>
+                </wp:positionV>
+                <wp:extent cx="595424" cy="297712"/>
+                <wp:effectExtent l="0" t="0" r="0" b="7620"/>
+                <wp:wrapNone/>
+                <wp:docPr id="8" name="Text Box 8"/>
+                <wp:cNvGraphicFramePr/>
+                <a:graphic xmlns:a="http://schemas.openxmlformats.org/drawingml/2006/main">
+                  <a:graphicData uri="http://schemas.microsoft.com/office/word/2010/wordprocessingShape">
+                    <wps:wsp>
+                      <wps:cNvSpPr txBox="1"/>
+                      <wps:spPr>
+                        <a:xfrm>
+                          <a:off x="0" y="0"/>
+                          <a:ext cx="595424" cy="297712"/>
+                        </a:xfrm>
+                        <a:prstGeom prst="rect">
+                          <a:avLst/>
+                        </a:prstGeom>
+                        <a:solidFill>
+                          <a:schemeClr val="lt1"/>
+                        </a:solidFill>
+                        <a:ln w="6350">
+                          <a:noFill/>
+                        </a:ln>
+                      </wps:spPr>
+                      <wps:txbx>
+                        <w:txbxContent>
+                          <w:p>
+                            <w:r>
+                              <w:t>HIGH</w:t>
+                            </w:r>
+                          </w:p>
+                        </w:txbxContent>
+                      </wps:txbx>
+                      <wps:bodyPr rot="0" spcFirstLastPara="0" vertOverflow="overflow" horzOverflow="overflow" vert="horz" wrap="square" lIns="91440" tIns="45720" rIns="91440" bIns="45720" numCol="1" spcCol="0" rtlCol="0" fromWordArt="0" anchor="t" anchorCtr="0" forceAA="0" compatLnSpc="1">
+                        <a:prstTxWarp prst="textNoShape">
+                          <a:avLst/>
+                        </a:prstTxWarp>
+                        <a:noAutofit/>
+                      </wps:bodyPr>
+                    </wps:wsp>
+                  </a:graphicData>
+                </a:graphic>
+                <wp14:sizeRelV relativeFrom="margin">
+                  <wp14:pctHeight>0</wp14:pctHeight>
+                </wp14:sizeRelV>
+              </wp:anchor>
+            </w:drawing>
+          </mc:Choice>
+          <mc:Fallback>
+            <w:pict>
+              <v:shape w14:anchorId="5C89CF29" id="Text Box 8" o:spid="_x0000_s1027" type="#_x0000_t202" style="position:absolute;margin-left:-8.7pt;margin-top:-33.8pt;width:46.9pt;height:23.45pt;z-index:251670528;visibility:visible;mso-wrap-style:square;mso-height-percent:0;mso-wrap-distance-left:9pt;mso-wrap-distance-top:0;mso-wrap-distance-right:9pt;mso-wrap-distance-bottom:0;mso-position-horizontal:absolute;mso-position-horizontal-relative:margin;mso-position-vertical:absolute;mso-position-vertical-relative:text;mso-height-percent:0;mso-height-relative:margin;v-text-anchor:top" o:gfxdata="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" fillcolor="white [3201]" stroked="f" strokeweight=".5pt">
+                <v:textbox>
+                  <w:txbxContent>
+                    <w:p>
+                      <w:r>
+                        <w:t>HIGH</w:t>
+                      </w:r>
+                    </w:p>
+                  </w:txbxContent>
+                </v:textbox>
+                <w10:wrap anchorx="margin"/>
+              </v:shape>
+            </w:pict>
+          </mc:Fallback>
+        </mc:AlternateContent>
+      </w:r>
+      <w:r>
+        <w:rPr>
+          <w:noProof/>
+        </w:rPr>
+        <mc:AlternateContent>
+          <mc:Choice Requires="wps">
+            <w:drawing>
+              <wp:anchor distT="0" distB="0" distL="114300" distR="114300" simplePos="0" relativeHeight="251659264" behindDoc="0" locked="0" layoutInCell="1" allowOverlap="1" wp14:anchorId="7397F4D5" wp14:editId="208BCAAB">
+                <wp:simplePos x="0" y="0"/>
+                <wp:positionH relativeFrom="column">
+                  <wp:posOffset>463402</wp:posOffset>
+                </wp:positionH>
+                <wp:positionV relativeFrom="paragraph">
+                  <wp:posOffset>-627321</wp:posOffset>
+                </wp:positionV>
+                <wp:extent cx="46961" cy="4654210"/>
+                <wp:effectExtent l="38100" t="38100" r="67945" b="13335"/>
+                <wp:wrapNone/>
+                <wp:docPr id="1" name="Straight Arrow Connector 1"/>
+                <wp:cNvGraphicFramePr/>
+                <a:graphic xmlns:a="http://schemas.openxmlformats.org/drawingml/2006/main">
+                  <a:graphicData uri="http://schemas.microsoft.com/office/word/2010/wordprocessingShape">
+                    <wps:wsp>
+                      <wps:cNvCnPr/>
+                      <wps:spPr>
+                        <a:xfrm flipV="1">
+                          <a:off x="0" y="0"/>
+                          <a:ext cx="46961" cy="4654210"/>
+                        </a:xfrm>
+                        <a:prstGeom prst="straightConnector1">
+                          <a:avLst/>
+                        </a:prstGeom>
+                        <a:ln>
+                          <a:tailEnd type="triangle"/>
+                        </a:ln>
+                      </wps:spPr>
+                      <wps:style>
+                        <a:lnRef idx="1">
+                          <a:schemeClr val="accent1"/>
+                        </a:lnRef>
+                        <a:fillRef idx="0">
+                          <a:schemeClr val="accent1"/>
+                        </a:fillRef>
+                        <a:effectRef idx="0">
+                          <a:schemeClr val="accent1"/>
+                        </a:effectRef>
+                        <a:fontRef idx="minor">
+                          <a:schemeClr val="tx1"/>
+                        </a:fontRef>
+                      </wps:style>
+                      <wps:bodyPr/>
+                    </wps:wsp>
+                  </a:graphicData>
+                </a:graphic>
+                <wp14:sizeRelH relativeFrom="margin">
+                  <wp14:pctWidth>0</wp14:pctWidth>
+                </wp14:sizeRelH>
+                <wp14:sizeRelV relativeFrom="margin">
+                  <wp14:pctHeight>0</wp14:pctHeight>
+                </wp14:sizeRelV>
+              </wp:anchor>
+            </w:drawing>
+          </mc:Choice>
+          <mc:Fallback>
+            <w:pict>
+              <v:shape w14:anchorId="17E79888" id="Straight Arrow Connector 1" o:spid="_x0000_s1026" type="#_x0000_t32" style="position:absolute;margin-left:36.5pt;margin-top:-49.4pt;width:3.7pt;height:366.45pt;flip:y;z-index:251659264;visibility:visible;mso-wrap-style:square;mso-width-percent:0;mso-height-percent:0;mso-wrap-distance-left:9pt;mso-wrap-distance-top:0;mso-wrap-distance-right:9pt;mso-wrap-distance-bottom:0;mso-position-horizontal:absolute;mso-position-horizontal-relative:text;mso-position-vertical:absolute;mso-position-vertical-relative:text;mso-width-percent:0;mso-height-percent:0;mso-width-relative:margin;mso-height-relative:margin" o:gfxdata="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" strokecolor="#4472c4 [3204]" strokeweight=".5pt">
+                <v:stroke endarrow="block" joinstyle="miter"/>
+              </v:shape>
+            </w:pict>
+          </mc:Fallback>
+        </mc:AlternateContent>
+      </w:r>
+      <w:r>
+        <w:rPr>
+          <w:noProof/>
+        </w:rPr>
+        <mc:AlternateContent>
+          <mc:Choice Requires="wps">
+            <w:drawing>
+              <wp:anchor distT="0" distB="0" distL="114300" distR="114300" simplePos="0" relativeHeight="251699200" behindDoc="0" locked="0" layoutInCell="1" allowOverlap="1" wp14:anchorId="4248BFD2" wp14:editId="4D621CE1">
+                <wp:simplePos x="0" y="0"/>
+                <wp:positionH relativeFrom="column">
+                  <wp:posOffset>712101</wp:posOffset>
+                </wp:positionH>
+                <wp:positionV relativeFrom="paragraph">
+                  <wp:posOffset>-116899</wp:posOffset>
+                </wp:positionV>
+                <wp:extent cx="5730948" cy="2456121"/>
+                <wp:effectExtent l="0" t="0" r="22225" b="20955"/>
+                <wp:wrapNone/>
+                <wp:docPr id="25" name="Straight Connector 25"/>
+                <wp:cNvGraphicFramePr/>
+                <a:graphic xmlns:a="http://schemas.openxmlformats.org/drawingml/2006/main">
+                  <a:graphicData uri="http://schemas.microsoft.com/office/word/2010/wordprocessingShape">
+                    <wps:wsp>
+                      <wps:cNvCnPr/>
+                      <wps:spPr>
+                        <a:xfrm>
+                          <a:off x="0" y="0"/>
+                          <a:ext cx="5730948" cy="2456121"/>
+                        </a:xfrm>
+                        <a:prstGeom prst="line">
+                          <a:avLst/>
+                        </a:prstGeom>
+                      </wps:spPr>
+                      <wps:style>
+                        <a:lnRef idx="1">
+                          <a:schemeClr val="accent1"/>
+                        </a:lnRef>
+                        <a:fillRef idx="0">
+                          <a:schemeClr val="accent1"/>
+                        </a:fillRef>
+                        <a:effectRef idx="0">
+                          <a:schemeClr val="accent1"/>
+                        </a:effectRef>
+                        <a:fontRef idx="minor">
+                          <a:schemeClr val="tx1"/>
+                        </a:fontRef>
+                      </wps:style>
+                      <wps:bodyPr/>
+                    </wps:wsp>
+                  </a:graphicData>
+                </a:graphic>
+              </wp:anchor>
+            </w:drawing>
+          </mc:Choice>
+          <mc:Fallback>
+            <w:pict>
+              <v:line w14:anchorId="0C13DBDC" id="Straight Connector 25" o:spid="_x0000_s1026" style="position:absolute;z-index:251699200;visibility:visible;mso-wrap-style:square;mso-wrap-distance-left:9pt;mso-wrap-distance-top:0;mso-wrap-distance-right:9pt;mso-wrap-distance-bottom:0;mso-position-horizontal:absolute;mso-position-horizontal-relative:text;mso-position-vertical:absolute;mso-position-vertical-relative:text" from="56.05pt,-9.2pt" to="507.3pt,184.2pt" o:gfxdata="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" strokecolor="#4472c4 [3204]" strokeweight=".5pt">
+                <v:stroke joinstyle="miter"/>
+              </v:line>
+            </w:pict>
+          </mc:Fallback>
+        </mc:AlternateContent>
+      </w:r>
       <w:r>
         <w:rPr>
           <w:noProof/>
@@ -110,11 +487,7 @@
           </mc:Choice>
           <mc:Fallback>
             <w:pict>
-              <v:shapetype w14:anchorId="5D0C1218" id="_x0000_t202" coordsize="21600,21600" o:spt="202" path="m,l,21600r21600,l21600,xe">
-                <v:stroke joinstyle="miter"/>
-                <v:path gradientshapeok="t" o:connecttype="rect"/>
-              </v:shapetype>
-              <v:shape id="Text Box 13" o:spid="_x0000_s1026" type="#_x0000_t202" style="position:absolute;margin-left:219.35pt;margin-top:15.05pt;width:153.2pt;height:56.95pt;z-index:251679744;visibility:visible;mso-wrap-style:square;mso-width-percent:0;mso-height-percent:0;mso-wrap-distance-left:9pt;mso-wrap-distance-top:0;mso-wrap-distance-right:9pt;mso-wrap-distance-bottom:0;mso-position-horizontal:absolute;mso-position-horizontal-relative:text;mso-position-vertical:absolute;mso-position-vertical-relative:text;mso-width-percent:0;mso-height-percent:0;mso-width-relative:margin;mso-height-relative:margin;v-text-anchor:top" o:gfxdata="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" fillcolor="#e2efd9 [665]" stroked="f" strokeweight=".5pt">
+              <v:shape w14:anchorId="5D0C1218" id="Text Box 13" o:spid="_x0000_s1028" type="#_x0000_t202" style="position:absolute;margin-left:219.35pt;margin-top:15.05pt;width:153.2pt;height:56.95pt;z-index:251679744;visibility:visible;mso-wrap-style:square;mso-width-percent:0;mso-height-percent:0;mso-wrap-distance-left:9pt;mso-wrap-distance-top:0;mso-wrap-distance-right:9pt;mso-wrap-distance-bottom:0;mso-position-horizontal:absolute;mso-position-horizontal-relative:text;mso-position-vertical:absolute;mso-position-vertical-relative:text;mso-width-percent:0;mso-height-percent:0;mso-width-relative:margin;mso-height-relative:margin;v-text-anchor:top" o:gfxdata="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" fillcolor="#e2efd9 [665]" stroked="f" strokeweight=".5pt">
                 <v:textbox>
                   <w:txbxContent>
                     <w:p>
@@ -249,7 +622,7 @@
           </mc:Choice>
           <mc:Fallback>
             <w:pict>
-              <v:shape w14:anchorId="73FAE6E8" id="Text Box 23" o:spid="_x0000_s1027" type="#_x0000_t202" style="position:absolute;margin-left:288.85pt;margin-top:195.9pt;width:215.15pt;height:23.4pt;z-index:251698176;visibility:visible;mso-wrap-style:square;mso-width-percent:0;mso-height-percent:0;mso-wrap-distance-left:9pt;mso-wrap-distance-top:0;mso-wrap-distance-right:9pt;mso-wrap-distance-bottom:0;mso-position-horizontal:absolute;mso-position-horizontal-relative:margin;mso-position-vertical:absolute;mso-position-vertical-relative:text;mso-width-percent:0;mso-height-percent:0;mso-width-relative:margin;mso-height-relative:margin;v-text-anchor:top" o:gfxdata="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" fillcolor="#f7caac [1301]" stroked="f" strokeweight=".5pt">
+              <v:shape w14:anchorId="73FAE6E8" id="Text Box 23" o:spid="_x0000_s1029" type="#_x0000_t202" style="position:absolute;margin-left:288.85pt;margin-top:195.9pt;width:215.15pt;height:23.4pt;z-index:251698176;visibility:visible;mso-wrap-style:square;mso-width-percent:0;mso-height-percent:0;mso-wrap-distance-left:9pt;mso-wrap-distance-top:0;mso-wrap-distance-right:9pt;mso-wrap-distance-bottom:0;mso-position-horizontal:absolute;mso-position-horizontal-relative:margin;mso-position-vertical:absolute;mso-position-vertical-relative:text;mso-width-percent:0;mso-height-percent:0;mso-width-relative:margin;mso-height-relative:margin;v-text-anchor:top" o:gfxdata="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" fillcolor="#f7caac [1301]" stroked="f" strokeweight=".5pt">
                 <v:textbox>
                   <w:txbxContent>
                     <w:p>
@@ -370,7 +743,7 @@
           </mc:Choice>
           <mc:Fallback>
             <w:pict>
-              <v:shape w14:anchorId="73FA08C5" id="Text Box 14" o:spid="_x0000_s1028" type="#_x0000_t202" style="position:absolute;margin-left:290.45pt;margin-top:221pt;width:215.15pt;height:44.35pt;z-index:251681792;visibility:visible;mso-wrap-style:square;mso-width-percent:0;mso-height-percent:0;mso-wrap-distance-left:9pt;mso-wrap-distance-top:0;mso-wrap-distance-right:9pt;mso-wrap-distance-bottom:0;mso-position-horizontal:absolute;mso-position-horizontal-relative:text;mso-position-vertical:absolute;mso-position-vertical-relative:text;mso-width-percent:0;mso-height-percent:0;mso-width-relative:margin;mso-height-relative:margin;v-text-anchor:top" o:gfxdata="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" fillcolor="#f7caac [1301]" stroked="f" strokeweight=".5pt">
+              <v:shape w14:anchorId="73FA08C5" id="Text Box 14" o:spid="_x0000_s1030" type="#_x0000_t202" style="position:absolute;margin-left:290.45pt;margin-top:221pt;width:215.15pt;height:44.35pt;z-index:251681792;visibility:visible;mso-wrap-style:square;mso-width-percent:0;mso-height-percent:0;mso-wrap-distance-left:9pt;mso-wrap-distance-top:0;mso-wrap-distance-right:9pt;mso-wrap-distance-bottom:0;mso-position-horizontal:absolute;mso-position-horizontal-relative:text;mso-position-vertical:absolute;mso-position-vertical-relative:text;mso-width-percent:0;mso-height-percent:0;mso-width-relative:margin;mso-height-relative:margin;v-text-anchor:top" o:gfxdata="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" fillcolor="#f7caac [1301]" stroked="f" strokeweight=".5pt">
                 <v:textbox>
                   <w:txbxContent>
                     <w:p>
@@ -413,7 +786,7 @@
         <mc:AlternateContent>
           <mc:Choice Requires="wps">
             <w:drawing>
-              <wp:anchor distT="0" distB="0" distL="114300" distR="114300" simplePos="0" relativeHeight="251677696" behindDoc="0" locked="0" layoutInCell="1" allowOverlap="1" wp14:anchorId="5D2C7531" wp14:editId="66B8D2F5">
+              <wp:anchor distT="0" distB="0" distL="114300" distR="114300" simplePos="0" relativeHeight="251677696" behindDoc="0" locked="0" layoutInCell="1" allowOverlap="1" wp14:anchorId="5D2C7531" wp14:editId="589142AD">
                 <wp:simplePos x="0" y="0"/>
                 <wp:positionH relativeFrom="column">
                   <wp:posOffset>3681080</wp:posOffset>
@@ -482,7 +855,7 @@
           </mc:Choice>
           <mc:Fallback>
             <w:pict>
-              <v:shape w14:anchorId="5D2C7531" id="Text Box 12" o:spid="_x0000_s1029" type="#_x0000_t202" style="position:absolute;margin-left:289.85pt;margin-top:266.45pt;width:153.2pt;height:44.35pt;z-index:251677696;visibility:visible;mso-wrap-style:square;mso-width-percent:0;mso-height-percent:0;mso-wrap-distance-left:9pt;mso-wrap-distance-top:0;mso-wrap-distance-right:9pt;mso-wrap-distance-bottom:0;mso-position-horizontal:absolute;mso-position-horizontal-relative:text;mso-position-vertical:absolute;mso-position-vertical-relative:text;mso-width-percent:0;mso-height-percent:0;mso-width-relative:margin;mso-height-relative:margin;v-text-anchor:top" o:gfxdata="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" fillcolor="#f7caac [1301]" stroked="f" strokeweight=".5pt">
+              <v:shape w14:anchorId="5D2C7531" id="Text Box 12" o:spid="_x0000_s1031" type="#_x0000_t202" style="position:absolute;margin-left:289.85pt;margin-top:266.45pt;width:153.2pt;height:44.35pt;z-index:251677696;visibility:visible;mso-wrap-style:square;mso-width-percent:0;mso-height-percent:0;mso-wrap-distance-left:9pt;mso-wrap-distance-top:0;mso-wrap-distance-right:9pt;mso-wrap-distance-bottom:0;mso-position-horizontal:absolute;mso-position-horizontal-relative:text;mso-position-vertical:absolute;mso-position-vertical-relative:text;mso-width-percent:0;mso-height-percent:0;mso-width-relative:margin;mso-height-relative:margin;v-text-anchor:top" o:gfxdata="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" fillcolor="#f7caac [1301]" stroked="f" strokeweight=".5pt">
                 <v:textbox>
                   <w:txbxContent>
                     <w:p>
@@ -497,87 +870,6 @@
                     </w:p>
                   </w:txbxContent>
                 </v:textbox>
-              </v:shape>
-            </w:pict>
-          </mc:Fallback>
-        </mc:AlternateContent>
-      </w:r>
-      <w:r>
-        <w:rPr>
-          <w:noProof/>
-        </w:rPr>
-        <mc:AlternateContent>
-          <mc:Choice Requires="wps">
-            <w:drawing>
-              <wp:anchor distT="0" distB="0" distL="114300" distR="114300" simplePos="0" relativeHeight="251670528" behindDoc="0" locked="0" layoutInCell="1" allowOverlap="1" wp14:anchorId="5C89CF29" wp14:editId="3C2813DC">
-                <wp:simplePos x="0" y="0"/>
-                <wp:positionH relativeFrom="margin">
-                  <wp:posOffset>-142476</wp:posOffset>
-                </wp:positionH>
-                <wp:positionV relativeFrom="paragraph">
-                  <wp:posOffset>-195816</wp:posOffset>
-                </wp:positionV>
-                <wp:extent cx="595424" cy="297712"/>
-                <wp:effectExtent l="0" t="0" r="0" b="7620"/>
-                <wp:wrapNone/>
-                <wp:docPr id="8" name="Text Box 8"/>
-                <wp:cNvGraphicFramePr/>
-                <a:graphic xmlns:a="http://schemas.openxmlformats.org/drawingml/2006/main">
-                  <a:graphicData uri="http://schemas.microsoft.com/office/word/2010/wordprocessingShape">
-                    <wps:wsp>
-                      <wps:cNvSpPr txBox="1"/>
-                      <wps:spPr>
-                        <a:xfrm>
-                          <a:off x="0" y="0"/>
-                          <a:ext cx="595424" cy="297712"/>
-                        </a:xfrm>
-                        <a:prstGeom prst="rect">
-                          <a:avLst/>
-                        </a:prstGeom>
-                        <a:solidFill>
-                          <a:schemeClr val="lt1"/>
-                        </a:solidFill>
-                        <a:ln w="6350">
-                          <a:noFill/>
-                        </a:ln>
-                      </wps:spPr>
-                      <wps:txbx>
-                        <w:txbxContent>
-                          <w:p>
-                            <w:r>
-                              <w:t>HIGH</w:t>
-                            </w:r>
-                          </w:p>
-                        </w:txbxContent>
-                      </wps:txbx>
-                      <wps:bodyPr rot="0" spcFirstLastPara="0" vertOverflow="overflow" horzOverflow="overflow" vert="horz" wrap="square" lIns="91440" tIns="45720" rIns="91440" bIns="45720" numCol="1" spcCol="0" rtlCol="0" fromWordArt="0" anchor="t" anchorCtr="0" forceAA="0" compatLnSpc="1">
-                        <a:prstTxWarp prst="textNoShape">
-                          <a:avLst/>
-                        </a:prstTxWarp>
-                        <a:noAutofit/>
-                      </wps:bodyPr>
-                    </wps:wsp>
-                  </a:graphicData>
-                </a:graphic>
-                <wp14:sizeRelV relativeFrom="margin">
-                  <wp14:pctHeight>0</wp14:pctHeight>
-                </wp14:sizeRelV>
-              </wp:anchor>
-            </w:drawing>
-          </mc:Choice>
-          <mc:Fallback>
-            <w:pict>
-              <v:shape w14:anchorId="5C89CF29" id="Text Box 8" o:spid="_x0000_s1030" type="#_x0000_t202" style="position:absolute;margin-left:-11.2pt;margin-top:-15.4pt;width:46.9pt;height:23.45pt;z-index:251670528;visibility:visible;mso-wrap-style:square;mso-height-percent:0;mso-wrap-distance-left:9pt;mso-wrap-distance-top:0;mso-wrap-distance-right:9pt;mso-wrap-distance-bottom:0;mso-position-horizontal:absolute;mso-position-horizontal-relative:margin;mso-position-vertical:absolute;mso-position-vertical-relative:text;mso-height-percent:0;mso-height-relative:margin;v-text-anchor:top" o:gfxdata="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" fillcolor="white [3201]" stroked="f" strokeweight=".5pt">
-                <v:textbox>
-                  <w:txbxContent>
-                    <w:p>
-                      <w:r>
-                        <w:t>HIGH</w:t>
-                      </w:r>
-                    </w:p>
-                  </w:txbxContent>
-                </v:textbox>
-                <w10:wrap anchorx="margin"/>
               </v:shape>
             </w:pict>
           </mc:Fallback>
@@ -659,7 +951,7 @@
           </mc:Choice>
           <mc:Fallback>
             <w:pict>
-              <v:shape w14:anchorId="4A2134C2" id="Text Box 22" o:spid="_x0000_s1031" type="#_x0000_t202" style="position:absolute;margin-left:48.55pt;margin-top:293.8pt;width:149pt;height:21.75pt;z-index:251696128;visibility:visible;mso-wrap-style:square;mso-width-percent:0;mso-height-percent:0;mso-wrap-distance-left:9pt;mso-wrap-distance-top:0;mso-wrap-distance-right:9pt;mso-wrap-distance-bottom:0;mso-position-horizontal:absolute;mso-position-horizontal-relative:text;mso-position-vertical:absolute;mso-position-vertical-relative:text;mso-width-percent:0;mso-height-percent:0;mso-width-relative:margin;mso-height-relative:margin;v-text-anchor:top" o:gfxdata="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" fillcolor="#f7caac [1301]" stroked="f" strokeweight=".5pt">
+              <v:shape w14:anchorId="4A2134C2" id="Text Box 22" o:spid="_x0000_s1032" type="#_x0000_t202" style="position:absolute;margin-left:48.55pt;margin-top:293.8pt;width:149pt;height:21.75pt;z-index:251696128;visibility:visible;mso-wrap-style:square;mso-width-percent:0;mso-height-percent:0;mso-wrap-distance-left:9pt;mso-wrap-distance-top:0;mso-wrap-distance-right:9pt;mso-wrap-distance-bottom:0;mso-position-horizontal:absolute;mso-position-horizontal-relative:text;mso-position-vertical:absolute;mso-position-vertical-relative:text;mso-width-percent:0;mso-height-percent:0;mso-width-relative:margin;mso-height-relative:margin;v-text-anchor:top" o:gfxdata="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" fillcolor="#f7caac [1301]" stroked="f" strokeweight=".5pt">
                 <v:textbox>
                   <w:txbxContent>
                     <w:p>
@@ -755,7 +1047,7 @@
           </mc:Choice>
           <mc:Fallback>
             <w:pict>
-              <v:shape w14:anchorId="37A7DFA4" id="Text Box 21" o:spid="_x0000_s1032" type="#_x0000_t202" style="position:absolute;margin-left:377.6pt;margin-top:-38.5pt;width:121.4pt;height:25.95pt;z-index:251694080;visibility:visible;mso-wrap-style:square;mso-width-percent:0;mso-height-percent:0;mso-wrap-distance-left:9pt;mso-wrap-distance-top:0;mso-wrap-distance-right:9pt;mso-wrap-distance-bottom:0;mso-position-horizontal:absolute;mso-position-horizontal-relative:text;mso-position-vertical:absolute;mso-position-vertical-relative:text;mso-width-percent:0;mso-height-percent:0;mso-width-relative:margin;mso-height-relative:margin;v-text-anchor:top" o:gfxdata="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" fillcolor="#e2efd9 [665]" stroked="f" strokeweight=".5pt">
+              <v:shape w14:anchorId="37A7DFA4" id="Text Box 21" o:spid="_x0000_s1033" type="#_x0000_t202" style="position:absolute;margin-left:377.6pt;margin-top:-38.5pt;width:121.4pt;height:25.95pt;z-index:251694080;visibility:visible;mso-wrap-style:square;mso-width-percent:0;mso-height-percent:0;mso-wrap-distance-left:9pt;mso-wrap-distance-top:0;mso-wrap-distance-right:9pt;mso-wrap-distance-bottom:0;mso-position-horizontal:absolute;mso-position-horizontal-relative:text;mso-position-vertical:absolute;mso-position-vertical-relative:text;mso-width-percent:0;mso-height-percent:0;mso-width-relative:margin;mso-height-relative:margin;v-text-anchor:top" o:gfxdata="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" fillcolor="#e2efd9 [665]" stroked="f" strokeweight=".5pt">
                 <v:textbox>
                   <w:txbxContent>
                     <w:p>
@@ -840,7 +1132,7 @@
           </mc:Choice>
           <mc:Fallback>
             <w:pict>
-              <v:shape w14:anchorId="5BE061B0" id="Text Box 5" o:spid="_x0000_s1033" type="#_x0000_t202" style="position:absolute;margin-left:-17.5pt;margin-top:311.35pt;width:46.9pt;height:23.45pt;z-index:251664384;visibility:visible;mso-wrap-style:square;mso-height-percent:0;mso-wrap-distance-left:9pt;mso-wrap-distance-top:0;mso-wrap-distance-right:9pt;mso-wrap-distance-bottom:0;mso-position-horizontal:absolute;mso-position-horizontal-relative:text;mso-position-vertical:absolute;mso-position-vertical-relative:text;mso-height-percent:0;mso-height-relative:margin;v-text-anchor:top" o:gfxdata="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" fillcolor="white [3201]" stroked="f" strokeweight=".5pt">
+              <v:shape w14:anchorId="5BE061B0" id="Text Box 5" o:spid="_x0000_s1034" type="#_x0000_t202" style="position:absolute;margin-left:-17.5pt;margin-top:311.35pt;width:46.9pt;height:23.45pt;z-index:251664384;visibility:visible;mso-wrap-style:square;mso-height-percent:0;mso-wrap-distance-left:9pt;mso-wrap-distance-top:0;mso-wrap-distance-right:9pt;mso-wrap-distance-bottom:0;mso-position-horizontal:absolute;mso-position-horizontal-relative:text;mso-position-vertical:absolute;mso-position-vertical-relative:text;mso-height-percent:0;mso-height-relative:margin;v-text-anchor:top" o:gfxdata="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" fillcolor="white [3201]" stroked="f" strokeweight=".5pt">
                 <v:textbox>
                   <w:txbxContent>
                     <w:p>
@@ -862,7 +1154,7 @@
         <mc:AlternateContent>
           <mc:Choice Requires="wps">
             <w:drawing>
-              <wp:anchor distT="0" distB="0" distL="114300" distR="114300" simplePos="0" relativeHeight="251692032" behindDoc="0" locked="0" layoutInCell="1" allowOverlap="1" wp14:anchorId="14B8CD77" wp14:editId="7A8B5A5F">
+              <wp:anchor distT="0" distB="0" distL="114300" distR="114300" simplePos="0" relativeHeight="251692032" behindDoc="0" locked="0" layoutInCell="1" allowOverlap="1" wp14:anchorId="14B8CD77" wp14:editId="4B6A4129">
                 <wp:simplePos x="0" y="0"/>
                 <wp:positionH relativeFrom="margin">
                   <wp:posOffset>570068</wp:posOffset>
@@ -947,7 +1239,7 @@
           </mc:Choice>
           <mc:Fallback>
             <w:pict>
-              <v:shape w14:anchorId="14B8CD77" id="Text Box 19" o:spid="_x0000_s1034" type="#_x0000_t202" style="position:absolute;margin-left:44.9pt;margin-top:272.9pt;width:228.55pt;height:23.4pt;z-index:251692032;visibility:visible;mso-wrap-style:square;mso-width-percent:0;mso-height-percent:0;mso-wrap-distance-left:9pt;mso-wrap-distance-top:0;mso-wrap-distance-right:9pt;mso-wrap-distance-bottom:0;mso-position-horizontal:absolute;mso-position-horizontal-relative:margin;mso-position-vertical:absolute;mso-position-vertical-relative:text;mso-width-percent:0;mso-height-percent:0;mso-width-relative:margin;mso-height-relative:margin;v-text-anchor:top" o:gfxdata="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" fillcolor="#f7caac [1301]" stroked="f" strokeweight=".5pt">
+              <v:shape w14:anchorId="14B8CD77" id="Text Box 19" o:spid="_x0000_s1035" type="#_x0000_t202" style="position:absolute;margin-left:44.9pt;margin-top:272.9pt;width:228.55pt;height:23.4pt;z-index:251692032;visibility:visible;mso-wrap-style:square;mso-width-percent:0;mso-height-percent:0;mso-wrap-distance-left:9pt;mso-wrap-distance-top:0;mso-wrap-distance-right:9pt;mso-wrap-distance-bottom:0;mso-position-horizontal:absolute;mso-position-horizontal-relative:margin;mso-position-vertical:absolute;mso-position-vertical-relative:text;mso-width-percent:0;mso-height-percent:0;mso-width-relative:margin;mso-height-relative:margin;v-text-anchor:top" o:gfxdata="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" fillcolor="#f7caac [1301]" stroked="f" strokeweight=".5pt">
                 <v:textbox>
                   <w:txbxContent>
                     <w:p>
@@ -991,148 +1283,6 @@
         <mc:AlternateContent>
           <mc:Choice Requires="wps">
             <w:drawing>
-              <wp:anchor distT="0" distB="0" distL="114300" distR="114300" simplePos="0" relativeHeight="251659264" behindDoc="0" locked="0" layoutInCell="1" allowOverlap="1" wp14:anchorId="7397F4D5" wp14:editId="2FBE7C18">
-                <wp:simplePos x="0" y="0"/>
-                <wp:positionH relativeFrom="column">
-                  <wp:posOffset>467833</wp:posOffset>
-                </wp:positionH>
-                <wp:positionV relativeFrom="paragraph">
-                  <wp:posOffset>-195816</wp:posOffset>
-                </wp:positionV>
-                <wp:extent cx="33669" cy="4227328"/>
-                <wp:effectExtent l="38100" t="38100" r="61595" b="20955"/>
-                <wp:wrapNone/>
-                <wp:docPr id="1" name="Straight Arrow Connector 1"/>
-                <wp:cNvGraphicFramePr/>
-                <a:graphic xmlns:a="http://schemas.openxmlformats.org/drawingml/2006/main">
-                  <a:graphicData uri="http://schemas.microsoft.com/office/word/2010/wordprocessingShape">
-                    <wps:wsp>
-                      <wps:cNvCnPr/>
-                      <wps:spPr>
-                        <a:xfrm flipV="1">
-                          <a:off x="0" y="0"/>
-                          <a:ext cx="33669" cy="4227328"/>
-                        </a:xfrm>
-                        <a:prstGeom prst="straightConnector1">
-                          <a:avLst/>
-                        </a:prstGeom>
-                        <a:ln>
-                          <a:tailEnd type="triangle"/>
-                        </a:ln>
-                      </wps:spPr>
-                      <wps:style>
-                        <a:lnRef idx="1">
-                          <a:schemeClr val="accent1"/>
-                        </a:lnRef>
-                        <a:fillRef idx="0">
-                          <a:schemeClr val="accent1"/>
-                        </a:fillRef>
-                        <a:effectRef idx="0">
-                          <a:schemeClr val="accent1"/>
-                        </a:effectRef>
-                        <a:fontRef idx="minor">
-                          <a:schemeClr val="tx1"/>
-                        </a:fontRef>
-                      </wps:style>
-                      <wps:bodyPr/>
-                    </wps:wsp>
-                  </a:graphicData>
-                </a:graphic>
-                <wp14:sizeRelH relativeFrom="margin">
-                  <wp14:pctWidth>0</wp14:pctWidth>
-                </wp14:sizeRelH>
-                <wp14:sizeRelV relativeFrom="margin">
-                  <wp14:pctHeight>0</wp14:pctHeight>
-                </wp14:sizeRelV>
-              </wp:anchor>
-            </w:drawing>
-          </mc:Choice>
-          <mc:Fallback>
-            <w:pict>
-              <v:shapetype w14:anchorId="60039A34" id="_x0000_t32" coordsize="21600,21600" o:spt="32" o:oned="t" path="m,l21600,21600e" filled="f">
-                <v:path arrowok="t" fillok="f" o:connecttype="none"/>
-                <o:lock v:ext="edit" shapetype="t"/>
-              </v:shapetype>
-              <v:shape id="Straight Arrow Connector 1" o:spid="_x0000_s1026" type="#_x0000_t32" style="position:absolute;margin-left:36.85pt;margin-top:-15.4pt;width:2.65pt;height:332.85pt;flip:y;z-index:251659264;visibility:visible;mso-wrap-style:square;mso-width-percent:0;mso-height-percent:0;mso-wrap-distance-left:9pt;mso-wrap-distance-top:0;mso-wrap-distance-right:9pt;mso-wrap-distance-bottom:0;mso-position-horizontal:absolute;mso-position-horizontal-relative:text;mso-position-vertical:absolute;mso-position-vertical-relative:text;mso-width-percent:0;mso-height-percent:0;mso-width-relative:margin;mso-height-relative:margin" o:gfxdata="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" strokecolor="#4472c4 [3204]" strokeweight=".5pt">
-                <v:stroke endarrow="block" joinstyle="miter"/>
-              </v:shape>
-            </w:pict>
-          </mc:Fallback>
-        </mc:AlternateContent>
-      </w:r>
-      <w:r>
-        <w:rPr>
-          <w:noProof/>
-        </w:rPr>
-        <mc:AlternateContent>
-          <mc:Choice Requires="wps">
-            <w:drawing>
-              <wp:anchor distT="0" distB="0" distL="114300" distR="114300" simplePos="0" relativeHeight="251660288" behindDoc="0" locked="0" layoutInCell="1" allowOverlap="1" wp14:anchorId="0603291A" wp14:editId="70EEBE11">
-                <wp:simplePos x="0" y="0"/>
-                <wp:positionH relativeFrom="column">
-                  <wp:posOffset>513715</wp:posOffset>
-                </wp:positionH>
-                <wp:positionV relativeFrom="paragraph">
-                  <wp:posOffset>4029075</wp:posOffset>
-                </wp:positionV>
-                <wp:extent cx="5401945" cy="0"/>
-                <wp:effectExtent l="0" t="76200" r="27305" b="95250"/>
-                <wp:wrapNone/>
-                <wp:docPr id="2" name="Straight Arrow Connector 2"/>
-                <wp:cNvGraphicFramePr/>
-                <a:graphic xmlns:a="http://schemas.openxmlformats.org/drawingml/2006/main">
-                  <a:graphicData uri="http://schemas.microsoft.com/office/word/2010/wordprocessingShape">
-                    <wps:wsp>
-                      <wps:cNvCnPr/>
-                      <wps:spPr>
-                        <a:xfrm>
-                          <a:off x="0" y="0"/>
-                          <a:ext cx="5401945" cy="0"/>
-                        </a:xfrm>
-                        <a:prstGeom prst="straightConnector1">
-                          <a:avLst/>
-                        </a:prstGeom>
-                        <a:ln>
-                          <a:tailEnd type="triangle"/>
-                        </a:ln>
-                      </wps:spPr>
-                      <wps:style>
-                        <a:lnRef idx="1">
-                          <a:schemeClr val="accent1"/>
-                        </a:lnRef>
-                        <a:fillRef idx="0">
-                          <a:schemeClr val="accent1"/>
-                        </a:fillRef>
-                        <a:effectRef idx="0">
-                          <a:schemeClr val="accent1"/>
-                        </a:effectRef>
-                        <a:fontRef idx="minor">
-                          <a:schemeClr val="tx1"/>
-                        </a:fontRef>
-                      </wps:style>
-                      <wps:bodyPr/>
-                    </wps:wsp>
-                  </a:graphicData>
-                </a:graphic>
-              </wp:anchor>
-            </w:drawing>
-          </mc:Choice>
-          <mc:Fallback>
-            <w:pict>
-              <v:shape w14:anchorId="481E4D19" id="Straight Arrow Connector 2" o:spid="_x0000_s1026" type="#_x0000_t32" style="position:absolute;margin-left:40.45pt;margin-top:317.25pt;width:425.35pt;height:0;z-index:251660288;visibility:visible;mso-wrap-style:square;mso-wrap-distance-left:9pt;mso-wrap-distance-top:0;mso-wrap-distance-right:9pt;mso-wrap-distance-bottom:0;mso-position-horizontal:absolute;mso-position-horizontal-relative:text;mso-position-vertical:absolute;mso-position-vertical-relative:text" o:gfxdata="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" strokecolor="#4472c4 [3204]" strokeweight=".5pt">
-                <v:stroke endarrow="block" joinstyle="miter"/>
-              </v:shape>
-            </w:pict>
-          </mc:Fallback>
-        </mc:AlternateContent>
-      </w:r>
-      <w:r>
-        <w:rPr>
-          <w:noProof/>
-        </w:rPr>
-        <mc:AlternateContent>
-          <mc:Choice Requires="wps">
-            <w:drawing>
               <wp:anchor distT="0" distB="0" distL="114300" distR="114300" simplePos="0" relativeHeight="251663360" behindDoc="0" locked="0" layoutInCell="1" allowOverlap="1" wp14:anchorId="666F7235" wp14:editId="52931DE5">
                 <wp:simplePos x="0" y="0"/>
                 <wp:positionH relativeFrom="margin">
@@ -1194,7 +1344,7 @@
           </mc:Choice>
           <mc:Fallback>
             <w:pict>
-              <v:shape w14:anchorId="666F7235" id="Text Box 4" o:spid="_x0000_s1035" type="#_x0000_t202" style="position:absolute;margin-left:166.6pt;margin-top:324.15pt;width:164.05pt;height:28.2pt;z-index:251663360;visibility:visible;mso-wrap-style:square;mso-width-percent:0;mso-height-percent:0;mso-wrap-distance-left:9pt;mso-wrap-distance-top:0;mso-wrap-distance-right:9pt;mso-wrap-distance-bottom:0;mso-position-horizontal:absolute;mso-position-horizontal-relative:margin;mso-position-vertical:absolute;mso-position-vertical-relative:text;mso-width-percent:0;mso-height-percent:0;mso-width-relative:margin;mso-height-relative:margin;v-text-anchor:top" o:gfxdata="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" fillcolor="white [3201]" stroked="f" strokeweight=".5pt">
+              <v:shape w14:anchorId="666F7235" id="Text Box 4" o:spid="_x0000_s1036" type="#_x0000_t202" style="position:absolute;margin-left:166.6pt;margin-top:324.15pt;width:164.05pt;height:28.2pt;z-index:251663360;visibility:visible;mso-wrap-style:square;mso-width-percent:0;mso-height-percent:0;mso-wrap-distance-left:9pt;mso-wrap-distance-top:0;mso-wrap-distance-right:9pt;mso-wrap-distance-bottom:0;mso-position-horizontal:absolute;mso-position-horizontal-relative:margin;mso-position-vertical:absolute;mso-position-vertical-relative:text;mso-width-percent:0;mso-height-percent:0;mso-width-relative:margin;mso-height-relative:margin;v-text-anchor:top" o:gfxdata="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" fillcolor="white [3201]" stroked="f" strokeweight=".5pt">
                 <v:textbox>
                   <w:txbxContent>
                     <w:p>
@@ -1217,7 +1367,7 @@
         <mc:AlternateContent>
           <mc:Choice Requires="wps">
             <w:drawing>
-              <wp:anchor distT="0" distB="0" distL="114300" distR="114300" simplePos="0" relativeHeight="251666432" behindDoc="0" locked="0" layoutInCell="1" allowOverlap="1" wp14:anchorId="5C02E939" wp14:editId="475CEA3E">
+              <wp:anchor distT="0" distB="0" distL="114300" distR="114300" simplePos="0" relativeHeight="251666432" behindDoc="0" locked="0" layoutInCell="1" allowOverlap="1" wp14:anchorId="5C02E939" wp14:editId="7C3E3785">
                 <wp:simplePos x="0" y="0"/>
                 <wp:positionH relativeFrom="column">
                   <wp:posOffset>375285</wp:posOffset>
@@ -1275,7 +1425,7 @@
           </mc:Choice>
           <mc:Fallback>
             <w:pict>
-              <v:shape w14:anchorId="5C02E939" id="Text Box 6" o:spid="_x0000_s1036" type="#_x0000_t202" style="position:absolute;margin-left:29.55pt;margin-top:327.75pt;width:46.85pt;height:23.4pt;z-index:251666432;visibility:visible;mso-wrap-style:square;mso-height-percent:0;mso-wrap-distance-left:9pt;mso-wrap-distance-top:0;mso-wrap-distance-right:9pt;mso-wrap-distance-bottom:0;mso-position-horizontal:absolute;mso-position-horizontal-relative:text;mso-position-vertical:absolute;mso-position-vertical-relative:text;mso-height-percent:0;mso-height-relative:margin;v-text-anchor:top" o:gfxdata="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" fillcolor="white [3201]" stroked="f" strokeweight=".5pt">
+              <v:shape w14:anchorId="5C02E939" id="Text Box 6" o:spid="_x0000_s1037" type="#_x0000_t202" style="position:absolute;margin-left:29.55pt;margin-top:327.75pt;width:46.85pt;height:23.4pt;z-index:251666432;visibility:visible;mso-wrap-style:square;mso-height-percent:0;mso-wrap-distance-left:9pt;mso-wrap-distance-top:0;mso-wrap-distance-right:9pt;mso-wrap-distance-bottom:0;mso-position-horizontal:absolute;mso-position-horizontal-relative:text;mso-position-vertical:absolute;mso-position-vertical-relative:text;mso-height-percent:0;mso-height-relative:margin;v-text-anchor:top" o:gfxdata="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" fillcolor="white [3201]" stroked="f" strokeweight=".5pt">
                 <v:textbox>
                   <w:txbxContent>
                     <w:p>
@@ -1285,87 +1435,6 @@
                     </w:p>
                   </w:txbxContent>
                 </v:textbox>
-              </v:shape>
-            </w:pict>
-          </mc:Fallback>
-        </mc:AlternateContent>
-      </w:r>
-      <w:r>
-        <w:rPr>
-          <w:noProof/>
-        </w:rPr>
-        <mc:AlternateContent>
-          <mc:Choice Requires="wps">
-            <w:drawing>
-              <wp:anchor distT="0" distB="0" distL="114300" distR="114300" simplePos="0" relativeHeight="251668480" behindDoc="0" locked="0" layoutInCell="1" allowOverlap="1" wp14:anchorId="529F022F" wp14:editId="130111A7">
-                <wp:simplePos x="0" y="0"/>
-                <wp:positionH relativeFrom="margin">
-                  <wp:posOffset>5348605</wp:posOffset>
-                </wp:positionH>
-                <wp:positionV relativeFrom="paragraph">
-                  <wp:posOffset>4120353</wp:posOffset>
-                </wp:positionV>
-                <wp:extent cx="594995" cy="297180"/>
-                <wp:effectExtent l="0" t="0" r="0" b="7620"/>
-                <wp:wrapNone/>
-                <wp:docPr id="7" name="Text Box 7"/>
-                <wp:cNvGraphicFramePr/>
-                <a:graphic xmlns:a="http://schemas.openxmlformats.org/drawingml/2006/main">
-                  <a:graphicData uri="http://schemas.microsoft.com/office/word/2010/wordprocessingShape">
-                    <wps:wsp>
-                      <wps:cNvSpPr txBox="1"/>
-                      <wps:spPr>
-                        <a:xfrm>
-                          <a:off x="0" y="0"/>
-                          <a:ext cx="594995" cy="297180"/>
-                        </a:xfrm>
-                        <a:prstGeom prst="rect">
-                          <a:avLst/>
-                        </a:prstGeom>
-                        <a:solidFill>
-                          <a:schemeClr val="lt1"/>
-                        </a:solidFill>
-                        <a:ln w="6350">
-                          <a:noFill/>
-                        </a:ln>
-                      </wps:spPr>
-                      <wps:txbx>
-                        <w:txbxContent>
-                          <w:p>
-                            <w:r>
-                              <w:t>HIGH</w:t>
-                            </w:r>
-                          </w:p>
-                        </w:txbxContent>
-                      </wps:txbx>
-                      <wps:bodyPr rot="0" spcFirstLastPara="0" vertOverflow="overflow" horzOverflow="overflow" vert="horz" wrap="square" lIns="91440" tIns="45720" rIns="91440" bIns="45720" numCol="1" spcCol="0" rtlCol="0" fromWordArt="0" anchor="t" anchorCtr="0" forceAA="0" compatLnSpc="1">
-                        <a:prstTxWarp prst="textNoShape">
-                          <a:avLst/>
-                        </a:prstTxWarp>
-                        <a:noAutofit/>
-                      </wps:bodyPr>
-                    </wps:wsp>
-                  </a:graphicData>
-                </a:graphic>
-                <wp14:sizeRelV relativeFrom="margin">
-                  <wp14:pctHeight>0</wp14:pctHeight>
-                </wp14:sizeRelV>
-              </wp:anchor>
-            </w:drawing>
-          </mc:Choice>
-          <mc:Fallback>
-            <w:pict>
-              <v:shape w14:anchorId="529F022F" id="Text Box 7" o:spid="_x0000_s1037" type="#_x0000_t202" style="position:absolute;margin-left:421.15pt;margin-top:324.45pt;width:46.85pt;height:23.4pt;z-index:251668480;visibility:visible;mso-wrap-style:square;mso-height-percent:0;mso-wrap-distance-left:9pt;mso-wrap-distance-top:0;mso-wrap-distance-right:9pt;mso-wrap-distance-bottom:0;mso-position-horizontal:absolute;mso-position-horizontal-relative:margin;mso-position-vertical:absolute;mso-position-vertical-relative:text;mso-height-percent:0;mso-height-relative:margin;v-text-anchor:top" o:gfxdata="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" fillcolor="white [3201]" stroked="f" strokeweight=".5pt">
-                <v:textbox>
-                  <w:txbxContent>
-                    <w:p>
-                      <w:r>
-                        <w:t>HIGH</w:t>
-                      </w:r>
-                    </w:p>
-                  </w:txbxContent>
-                </v:textbox>
-                <w10:wrap anchorx="margin"/>
               </v:shape>
             </w:pict>
           </mc:Fallback>
@@ -1490,7 +1559,7 @@
         <mc:AlternateContent>
           <mc:Choice Requires="wps">
             <w:drawing>
-              <wp:anchor distT="0" distB="0" distL="114300" distR="114300" simplePos="0" relativeHeight="251687936" behindDoc="0" locked="0" layoutInCell="1" allowOverlap="1" wp14:anchorId="49C3729B" wp14:editId="11895C77">
+              <wp:anchor distT="0" distB="0" distL="114300" distR="114300" simplePos="0" relativeHeight="251687936" behindDoc="0" locked="0" layoutInCell="1" allowOverlap="1" wp14:anchorId="49C3729B" wp14:editId="32529C4E">
                 <wp:simplePos x="0" y="0"/>
                 <wp:positionH relativeFrom="margin">
                   <wp:posOffset>851003</wp:posOffset>
@@ -1528,10 +1597,15 @@
                       <wps:txbx>
                         <w:txbxContent>
                           <w:p>
+                            <w:pPr>
+                              <w:rPr>
+                                <w:color w:val="000000" w:themeColor="text1"/>
+                              </w:rPr>
+                            </w:pPr>
                             <w:r>
                               <w:rPr>
                                 <w:rFonts w:ascii="Segoe UI" w:hAnsi="Segoe UI" w:cs="Segoe UI"/>
-                                <w:color w:val="134D30"/>
+                                <w:color w:val="000000" w:themeColor="text1"/>
                                 <w:shd w:val="clear" w:color="auto" w:fill="FFFFFF"/>
                               </w:rPr>
                               <w:t xml:space="preserve">Delete all other user’s works </w:t>
@@ -1563,10 +1637,15 @@
                 <v:textbox>
                   <w:txbxContent>
                     <w:p>
+                      <w:pPr>
+                        <w:rPr>
+                          <w:color w:val="000000" w:themeColor="text1"/>
+                        </w:rPr>
+                      </w:pPr>
                       <w:r>
                         <w:rPr>
                           <w:rFonts w:ascii="Segoe UI" w:hAnsi="Segoe UI" w:cs="Segoe UI"/>
-                          <w:color w:val="134D30"/>
+                          <w:color w:val="000000" w:themeColor="text1"/>
                           <w:shd w:val="clear" w:color="auto" w:fill="FFFFFF"/>
                         </w:rPr>
                         <w:t xml:space="preserve">Delete all other user’s works </w:t>

</xml_diff>